<commit_message>
Regenerated some figures and finalized (?) scatterplots for Q2 of classification analysis.
</commit_message>
<xml_diff>
--- a/PSB-Impute/PSB_v4.docx
+++ b/PSB-Impute/PSB_v4.docx
@@ -10,31 +10,45 @@
         <w:rPr>
           <w:caps w:val="0"/>
         </w:rPr>
-        <w:t>‘</w:t>
-      </w:r>
+        <w:t>PREDICTION OF</w:t>
+      </w:r>
+      <w:bookmarkStart w:id="0" w:name="_GoBack"/>
+      <w:bookmarkEnd w:id="0"/>
       <w:r>
         <w:rPr>
           <w:caps w:val="0"/>
         </w:rPr>
-        <w:t>VIRTUAL GENOMICS</w:t>
+        <w:t xml:space="preserve"> </w:t>
       </w:r>
       <w:r>
         <w:rPr>
           <w:caps w:val="0"/>
         </w:rPr>
-        <w:t>’</w:t>
+        <w:t>CELL-SPECIFIC</w:t>
       </w:r>
       <w:r>
         <w:rPr>
           <w:caps w:val="0"/>
         </w:rPr>
-        <w:t xml:space="preserve"> EXPERIMENTS TO PREDICT </w:t>
+        <w:t xml:space="preserve"> </w:t>
       </w:r>
       <w:r>
         <w:rPr>
           <w:caps w:val="0"/>
         </w:rPr>
-        <w:t xml:space="preserve">DRUG-INDUCED GENE EXPRESSION PROFILES AND </w:t>
+        <w:t>DRUG PERTURBATIONS</w:t>
+      </w:r>
+      <w:r>
+        <w:rPr>
+          <w:caps w:val="0"/>
+        </w:rPr>
+        <w:t xml:space="preserve"> </w:t>
+      </w:r>
+      <w:r>
+        <w:rPr>
+          <w:caps w:val="0"/>
+        </w:rPr>
+        <w:t xml:space="preserve">AND </w:t>
       </w:r>
       <w:r>
         <w:rPr>
@@ -308,10 +322,7 @@
         <w:t xml:space="preserve">Drug discovery, chemogenomics, tensor completion, </w:t>
       </w:r>
       <w:r>
-        <w:t>gene expression</w:t>
-      </w:r>
-      <w:r>
-        <w:t>, drug repurposing</w:t>
+        <w:t>gene expression, drug repurposing</w:t>
       </w:r>
     </w:p>
     <w:p>
@@ -1746,7 +1757,7 @@
           <v:shape id="_x0000_i1025" type="#_x0000_t75" style="width:168pt;height:39.2pt" o:ole="" fillcolor="window">
             <v:imagedata r:id="rId12" o:title=""/>
           </v:shape>
-          <o:OLEObject Type="Embed" ProgID="Equation.3" ShapeID="_x0000_i1025" DrawAspect="Content" ObjectID="_1436742366" r:id="rId13"/>
+          <o:OLEObject Type="Embed" ProgID="Equation.3" ShapeID="_x0000_i1025" DrawAspect="Content" ObjectID="_1436809485" r:id="rId13"/>
         </w:object>
       </w:r>
       <w:r>
@@ -1787,7 +1798,7 @@
           <v:shape id="_x0000_i1026" type="#_x0000_t75" style="width:309.6pt;height:39.2pt" o:ole="" fillcolor="window">
             <v:imagedata r:id="rId14" o:title=""/>
           </v:shape>
-          <o:OLEObject Type="Embed" ProgID="Equation.3" ShapeID="_x0000_i1026" DrawAspect="Content" ObjectID="_1436742367" r:id="rId15"/>
+          <o:OLEObject Type="Embed" ProgID="Equation.3" ShapeID="_x0000_i1026" DrawAspect="Content" ObjectID="_1436809486" r:id="rId15"/>
         </w:object>
       </w:r>
       <w:r>
@@ -1956,7 +1967,7 @@
           <v:shape id="_x0000_i1027" type="#_x0000_t75" style="width:212pt;height:39.2pt" o:ole="" fillcolor="window">
             <v:imagedata r:id="rId16" o:title=""/>
           </v:shape>
-          <o:OLEObject Type="Embed" ProgID="Equation.3" ShapeID="_x0000_i1027" DrawAspect="Content" ObjectID="_1436742368" r:id="rId17"/>
+          <o:OLEObject Type="Embed" ProgID="Equation.3" ShapeID="_x0000_i1027" DrawAspect="Content" ObjectID="_1436809487" r:id="rId17"/>
         </w:object>
       </w:r>
       <w:r>
@@ -3127,503 +3138,595 @@
     </w:p>
     <w:p>
       <w:pPr>
-        <w:pStyle w:val="spara"/>
-        <w:rPr>
-          <w:b/>
-        </w:rPr>
-      </w:pPr>
-      <w:r>
-        <w:t xml:space="preserve">Note that when unspecified, </w:t>
-      </w:r>
-      <w:r>
-        <w:t xml:space="preserve">results </w:t>
-      </w:r>
-      <w:r>
-        <w:t xml:space="preserve">are reported in the following order: </w:t>
-      </w:r>
-      <w:r>
-        <w:t>(</w:t>
-      </w:r>
-      <w:r>
-        <w:t>Tensor</w:t>
-      </w:r>
-      <w:r>
-        <w:t>; DNPP;</w:t>
-      </w:r>
-      <w:r>
-        <w:t xml:space="preserve"> 2D-Mean</w:t>
-      </w:r>
-      <w:r>
-        <w:t>;</w:t>
-      </w:r>
-      <w:r>
-        <w:t xml:space="preserve"> 1D-Mean</w:t>
-      </w:r>
-      <w:r>
-        <w:t>).</w:t>
+        <w:pStyle w:val="Heading2"/>
+      </w:pPr>
+      <w:r>
+        <w:t>Overall accuracy</w:t>
       </w:r>
     </w:p>
     <w:p>
       <w:pPr>
-        <w:pStyle w:val="Heading2"/>
-      </w:pPr>
-      <w:r>
-        <w:t>Overall accuracy</w:t>
+        <w:pStyle w:val="spara"/>
+      </w:pPr>
+      <w:r>
+        <w:t>First we evaluate the overall correlation between true and predicted values. Figure 3A shows a smoothed scatterplot of all Tensor (FaLRTC) predictions versus true values, where each point corresponds to a single, numeric entry in the tensor. The Pearson correlation with truth (</w:t>
+      </w:r>
+      <w:r>
+        <w:t>PCT</w:t>
+      </w:r>
+      <w:r>
+        <w:t>, see Methods</w:t>
+      </w:r>
+      <w:r>
+        <w:t xml:space="preserve">) </w:t>
+      </w:r>
+      <w:r>
+        <w:t xml:space="preserve">for each method was </w:t>
+      </w:r>
+      <w:r>
+        <w:t>0.</w:t>
+      </w:r>
+      <w:r>
+        <w:t>53, 0.54, 0.46, and 0.40</w:t>
+      </w:r>
+      <w:r>
+        <w:rPr>
+          <w:rStyle w:val="FootnoteReference"/>
+        </w:rPr>
+        <w:footnoteReference w:id="1"/>
+      </w:r>
+      <w:r>
+        <w:t xml:space="preserve"> (see Figure S6).</w:t>
+      </w:r>
+      <w:r>
+        <w:t xml:space="preserve"> A more detailed </w:t>
+      </w:r>
+      <w:r>
+        <w:lastRenderedPageBreak/>
+        <w:t>analysis of accuracy specific to each drug, gene and cell in the tensor is included in the supplementary information.</w:t>
       </w:r>
     </w:p>
     <w:p>
       <w:pPr>
-        <w:pStyle w:val="spara"/>
-      </w:pPr>
-      <w:r>
-        <w:t>First we evaluate the overall correlation between true and predicted values. Figure 3A shows a smoothed scatterplot of all Tensor (FaLRTC) predictions versus true values, where each point corresponds to a single, numeric entry in the tensor. The Pearson correlation with truth (</w:t>
-      </w:r>
-      <w:r>
-        <w:t>PCT</w:t>
-      </w:r>
-      <w:r>
-        <w:t>, see Methods</w:t>
-      </w:r>
-      <w:r>
-        <w:t xml:space="preserve">) </w:t>
-      </w:r>
-      <w:r>
-        <w:t xml:space="preserve">for each method was </w:t>
-      </w:r>
-      <w:r>
-        <w:t>0.</w:t>
-      </w:r>
-      <w:r>
-        <w:t>53, 0.54, 0.46, and 0.40 (see Figure S6).</w:t>
-      </w:r>
-      <w:r>
-        <w:t xml:space="preserve"> A more detailed </w:t>
-      </w:r>
-      <w:r>
-        <w:lastRenderedPageBreak/>
-        <w:t>analysis of accuracy specific to each drug, gene and cell in the tensor is included in the supplementary information.</w:t>
+        <w:pStyle w:val="Heading2"/>
+      </w:pPr>
+      <w:r>
+        <w:t>Accuracy of differentially expressed genes</w:t>
       </w:r>
     </w:p>
     <w:p>
       <w:pPr>
-        <w:pStyle w:val="Heading2"/>
-      </w:pPr>
-      <w:r>
-        <w:t>Accuracy of differentially expressed genes</w:t>
-      </w:r>
-      <w:bookmarkStart w:id="0" w:name="_GoBack"/>
-      <w:bookmarkEnd w:id="0"/>
+        <w:pStyle w:val="spara"/>
+      </w:pPr>
+      <w:r>
+        <w:t>Next, we evaluate</w:t>
+      </w:r>
+      <w:r>
+        <w:t>d</w:t>
+      </w:r>
+      <w:r>
+        <w:t xml:space="preserve"> the </w:t>
+      </w:r>
+      <w:r>
+        <w:t>accuracy of calling</w:t>
+      </w:r>
+      <w:r>
+        <w:t xml:space="preserve"> </w:t>
+      </w:r>
+      <w:r>
+        <w:t>DEGs. For each profile, a</w:t>
+      </w:r>
+      <w:r>
+        <w:t xml:space="preserve"> gene was </w:t>
+      </w:r>
+      <w:r>
+        <w:t>labeled as a DEG</w:t>
+      </w:r>
+      <w:r>
+        <w:t xml:space="preserve"> if its absolute expres</w:t>
+      </w:r>
+      <w:r>
+        <w:t>sion value was at or above</w:t>
+      </w:r>
+      <w:r>
+        <w:t xml:space="preserve"> the </w:t>
+      </w:r>
+      <w:r>
+        <w:rPr>
+          <w:i/>
+        </w:rPr>
+        <w:t>p</w:t>
+      </w:r>
+      <w:r>
+        <w:rPr>
+          <w:vertAlign w:val="superscript"/>
+        </w:rPr>
+        <w:t>th</w:t>
+      </w:r>
+      <w:r>
+        <w:t xml:space="preserve"> percentile relative to all </w:t>
+      </w:r>
+      <w:r>
+        <w:t>genes</w:t>
+      </w:r>
+      <w:r>
+        <w:t xml:space="preserve"> in the profile, where </w:t>
+      </w:r>
+      <w:r>
+        <w:rPr>
+          <w:i/>
+        </w:rPr>
+        <w:t>p</w:t>
+      </w:r>
+      <w:r>
+        <w:t xml:space="preserve"> was either 1% or 10% (see </w:t>
+      </w:r>
+      <w:r>
+        <w:t>2.8</w:t>
+      </w:r>
+      <w:r>
+        <w:t>).</w:t>
+      </w:r>
+      <w:r>
+        <w:t xml:space="preserve"> ROC curves</w:t>
+      </w:r>
+      <w:r>
+        <w:t xml:space="preserve"> shown in Figure 3B were generated by varying an analogous percentile threshold across the range 0-100% for the values in the </w:t>
+      </w:r>
+      <w:r>
+        <w:t>CV</w:t>
+      </w:r>
+      <w:r>
+        <w:t xml:space="preserve"> tensors, which defines a set of predicted DEGs </w:t>
+      </w:r>
+      <w:r>
+        <w:t xml:space="preserve">for each profile at </w:t>
+      </w:r>
+      <w:r>
+        <w:t>each possible threshold value.</w:t>
+      </w:r>
+      <w:r>
+        <w:t xml:space="preserve"> Each ROC curve represents aggregate results across all profiles in the tensor.</w:t>
+      </w:r>
+      <w:r>
+        <w:t xml:space="preserve"> </w:t>
+      </w:r>
+      <w:r>
+        <w:t>The methods achieved</w:t>
+      </w:r>
+      <w:r>
+        <w:t xml:space="preserve"> ar</w:t>
+      </w:r>
+      <w:r>
+        <w:t>ea under the ROC curve (AUC) values of 0.81, 0.80, 0.76, and 0.73</w:t>
+      </w:r>
+      <w:r>
+        <w:t xml:space="preserve"> at </w:t>
+      </w:r>
+      <w:r>
+        <w:rPr>
+          <w:i/>
+        </w:rPr>
+        <w:t>p</w:t>
+      </w:r>
+      <w:r>
+        <w:rPr>
+          <w:i/>
+        </w:rPr>
+        <w:t xml:space="preserve"> </w:t>
+      </w:r>
+      <w:r>
+        <w:t>=</w:t>
+      </w:r>
+      <w:r>
+        <w:t xml:space="preserve"> 1%. At</w:t>
+      </w:r>
+      <w:r>
+        <w:t xml:space="preserve"> </w:t>
+      </w:r>
+      <w:r>
+        <w:rPr>
+          <w:i/>
+        </w:rPr>
+        <w:t>p</w:t>
+      </w:r>
+      <w:r>
+        <w:t xml:space="preserve"> </w:t>
+      </w:r>
+      <w:r>
+        <w:t>=</w:t>
+      </w:r>
+      <w:r>
+        <w:t xml:space="preserve"> </w:t>
+      </w:r>
+      <w:r>
+        <w:t>10%</w:t>
+      </w:r>
+      <w:r>
+        <w:t>,</w:t>
+      </w:r>
+      <w:r>
+        <w:t xml:space="preserve"> </w:t>
+      </w:r>
+      <w:r>
+        <w:t xml:space="preserve">a similar relationship between methods was observed (0.72, 0.73, 0.68, 0.65). </w:t>
+      </w:r>
+      <w:r>
+        <w:t xml:space="preserve">For all </w:t>
+      </w:r>
+      <w:r>
+        <w:t>four</w:t>
+      </w:r>
+      <w:r>
+        <w:t xml:space="preserve"> methods, AUC’s were higher </w:t>
+      </w:r>
+      <w:r>
+        <w:t>at the 1% threshold relative to the 10% threshold, and t</w:t>
+      </w:r>
+      <w:r>
+        <w:t xml:space="preserve">his pattern </w:t>
+      </w:r>
+      <w:r>
+        <w:t>is</w:t>
+      </w:r>
+      <w:r>
+        <w:t xml:space="preserve"> observed more generally (</w:t>
+      </w:r>
+      <w:r>
+        <w:t>see Figure S5</w:t>
+      </w:r>
+      <w:r>
+        <w:t xml:space="preserve">), where smaller values of </w:t>
+      </w:r>
+      <w:r>
+        <w:rPr>
+          <w:i/>
+        </w:rPr>
+        <w:t>p</w:t>
+      </w:r>
+      <w:r>
+        <w:t xml:space="preserve"> correspond with higher accuracy</w:t>
+      </w:r>
+      <w:r>
+        <w:t xml:space="preserve">. </w:t>
+      </w:r>
+      <w:r>
+        <w:t xml:space="preserve">This </w:t>
+      </w:r>
+      <w:r>
+        <w:t>makes sense in that s</w:t>
+      </w:r>
+      <w:r>
+        <w:t xml:space="preserve">maller </w:t>
+      </w:r>
+      <w:r>
+        <w:t xml:space="preserve">percentile </w:t>
+      </w:r>
+      <w:r>
+        <w:t>threshold</w:t>
+      </w:r>
+      <w:r>
+        <w:t>s</w:t>
+      </w:r>
+      <w:r>
+        <w:t xml:space="preserve"> correspond </w:t>
+      </w:r>
+      <w:r>
+        <w:t>to genes with stronger differential expression signals.</w:t>
+      </w:r>
     </w:p>
     <w:p>
       <w:pPr>
-        <w:pStyle w:val="spara"/>
-      </w:pPr>
-      <w:r>
-        <w:t>Next, we evaluate</w:t>
-      </w:r>
-      <w:r>
-        <w:t>d</w:t>
-      </w:r>
-      <w:r>
-        <w:t xml:space="preserve"> the </w:t>
-      </w:r>
-      <w:r>
-        <w:t>accuracy of calling</w:t>
-      </w:r>
-      <w:r>
-        <w:t xml:space="preserve"> </w:t>
-      </w:r>
-      <w:r>
-        <w:t>DEGs. For each profile, a</w:t>
-      </w:r>
-      <w:r>
-        <w:t xml:space="preserve"> gene was </w:t>
-      </w:r>
-      <w:r>
-        <w:t>labeled as a DEG</w:t>
-      </w:r>
-      <w:r>
-        <w:t xml:space="preserve"> if its absolute expres</w:t>
-      </w:r>
-      <w:r>
-        <w:t>sion value was at or above</w:t>
-      </w:r>
-      <w:r>
-        <w:t xml:space="preserve"> the </w:t>
-      </w:r>
-      <w:r>
-        <w:rPr>
-          <w:i/>
-        </w:rPr>
-        <w:t>p</w:t>
-      </w:r>
-      <w:r>
-        <w:rPr>
-          <w:vertAlign w:val="superscript"/>
-        </w:rPr>
-        <w:t>th</w:t>
-      </w:r>
-      <w:r>
-        <w:t xml:space="preserve"> percentile relative to all </w:t>
-      </w:r>
-      <w:r>
-        <w:t>genes</w:t>
-      </w:r>
-      <w:r>
-        <w:t xml:space="preserve"> in the profile, where </w:t>
-      </w:r>
-      <w:r>
-        <w:rPr>
-          <w:i/>
-        </w:rPr>
-        <w:t>p</w:t>
-      </w:r>
-      <w:r>
-        <w:t xml:space="preserve"> was either 1% or 10% (see </w:t>
-      </w:r>
-      <w:r>
-        <w:t>2.8</w:t>
-      </w:r>
-      <w:r>
-        <w:t>).</w:t>
-      </w:r>
-      <w:r>
-        <w:t xml:space="preserve"> ROC curves</w:t>
-      </w:r>
-      <w:r>
-        <w:t xml:space="preserve"> shown in Figure 3B were generated by varying an analogous percentile threshold across the range 0-100% for the values in the </w:t>
-      </w:r>
-      <w:r>
-        <w:t>CV</w:t>
-      </w:r>
-      <w:r>
-        <w:t xml:space="preserve"> tensors, which defines a set of predicted DEGs </w:t>
-      </w:r>
-      <w:r>
-        <w:t xml:space="preserve">for each profile at </w:t>
-      </w:r>
-      <w:r>
-        <w:t>each possible threshold value.</w:t>
-      </w:r>
-      <w:r>
-        <w:t xml:space="preserve"> Each ROC curve represents aggregate results across all profiles in the tensor.</w:t>
-      </w:r>
-      <w:r>
-        <w:t xml:space="preserve"> </w:t>
-      </w:r>
-      <w:r>
-        <w:t>The methods achieved</w:t>
-      </w:r>
-      <w:r>
-        <w:t xml:space="preserve"> ar</w:t>
-      </w:r>
-      <w:r>
-        <w:t>ea under the ROC curve (AUC) values of 0.81, 0.80, 0.76, and 0.73</w:t>
-      </w:r>
-      <w:r>
-        <w:t xml:space="preserve"> at </w:t>
-      </w:r>
-      <w:r>
-        <w:rPr>
-          <w:i/>
-        </w:rPr>
-        <w:t>p</w:t>
-      </w:r>
-      <w:r>
-        <w:rPr>
-          <w:i/>
-        </w:rPr>
-        <w:t xml:space="preserve"> </w:t>
-      </w:r>
-      <w:r>
-        <w:t>=</w:t>
-      </w:r>
-      <w:r>
-        <w:t xml:space="preserve"> 1%. At</w:t>
-      </w:r>
-      <w:r>
-        <w:t xml:space="preserve"> </w:t>
-      </w:r>
-      <w:r>
-        <w:rPr>
-          <w:i/>
-        </w:rPr>
-        <w:t>p</w:t>
-      </w:r>
-      <w:r>
-        <w:t xml:space="preserve"> </w:t>
-      </w:r>
-      <w:r>
-        <w:t>=</w:t>
-      </w:r>
-      <w:r>
-        <w:t xml:space="preserve"> </w:t>
-      </w:r>
-      <w:r>
-        <w:t>10%</w:t>
-      </w:r>
-      <w:r>
-        <w:t>,</w:t>
-      </w:r>
-      <w:r>
-        <w:t xml:space="preserve"> </w:t>
-      </w:r>
-      <w:r>
-        <w:t xml:space="preserve">a similar relationship between methods was observed (0.72, 0.73, 0.68, 0.65). </w:t>
-      </w:r>
-      <w:r>
-        <w:t xml:space="preserve">For all </w:t>
-      </w:r>
-      <w:r>
-        <w:t>four</w:t>
-      </w:r>
-      <w:r>
-        <w:t xml:space="preserve"> methods, AUC’s were higher </w:t>
-      </w:r>
-      <w:r>
-        <w:t>at the 1% threshold relative to the 10% threshold, and t</w:t>
-      </w:r>
-      <w:r>
-        <w:t xml:space="preserve">his pattern </w:t>
-      </w:r>
-      <w:r>
-        <w:t>is</w:t>
-      </w:r>
-      <w:r>
-        <w:t xml:space="preserve"> observed more generally (</w:t>
-      </w:r>
-      <w:r>
-        <w:t>see Figure S5</w:t>
-      </w:r>
-      <w:r>
-        <w:t xml:space="preserve">), where smaller values of </w:t>
-      </w:r>
-      <w:r>
-        <w:rPr>
-          <w:i/>
-        </w:rPr>
-        <w:t>p</w:t>
-      </w:r>
-      <w:r>
-        <w:t xml:space="preserve"> correspond with higher accuracy</w:t>
-      </w:r>
-      <w:r>
-        <w:t xml:space="preserve">. </w:t>
-      </w:r>
-      <w:r>
-        <w:t xml:space="preserve">This </w:t>
-      </w:r>
-      <w:r>
-        <w:t>makes sense in that s</w:t>
-      </w:r>
-      <w:r>
-        <w:t xml:space="preserve">maller </w:t>
-      </w:r>
-      <w:r>
-        <w:t xml:space="preserve">percentile </w:t>
-      </w:r>
-      <w:r>
-        <w:t>threshold</w:t>
-      </w:r>
-      <w:r>
-        <w:t>s</w:t>
-      </w:r>
-      <w:r>
-        <w:t xml:space="preserve"> correspond </w:t>
-      </w:r>
-      <w:r>
-        <w:t>to genes with stronger differential expression signals.</w:t>
+        <w:pStyle w:val="Heading2"/>
+      </w:pPr>
+      <w:r>
+        <w:t xml:space="preserve">Effects of varying </w:t>
+      </w:r>
+      <w:r>
+        <w:t>observation density</w:t>
       </w:r>
     </w:p>
     <w:p>
       <w:pPr>
-        <w:pStyle w:val="Heading2"/>
-      </w:pPr>
-      <w:r>
-        <w:t xml:space="preserve">Effects of varying </w:t>
-      </w:r>
-      <w:r>
-        <w:t>observation density</w:t>
+        <w:pStyle w:val="spara"/>
+      </w:pPr>
+      <w:r>
+        <w:t xml:space="preserve">As a first step in </w:t>
+      </w:r>
+      <w:r>
+        <w:t>ex</w:t>
+      </w:r>
+      <w:r>
+        <w:t xml:space="preserve">ploring the applicability of our prediction framework to other </w:t>
+      </w:r>
+      <w:r>
+        <w:t>datasets</w:t>
+      </w:r>
+      <w:r>
+        <w:t xml:space="preserve"> or other subsets of the L1000 drug-cell space</w:t>
+      </w:r>
+      <w:r>
+        <w:t xml:space="preserve">, we </w:t>
+      </w:r>
+      <w:r>
+        <w:t xml:space="preserve">studied </w:t>
+      </w:r>
+      <w:r>
+        <w:t>the dependence of accu</w:t>
+      </w:r>
+      <w:r>
+        <w:t xml:space="preserve">racy </w:t>
+      </w:r>
+      <w:r>
+        <w:t xml:space="preserve">on </w:t>
+      </w:r>
+      <w:r>
+        <w:t>the amount of input data by</w:t>
+      </w:r>
+      <w:r>
+        <w:t xml:space="preserve"> varying the percent of observed profiles in the tensor.</w:t>
+      </w:r>
+      <w:r>
+        <w:t xml:space="preserve"> O</w:t>
+      </w:r>
+      <w:r>
+        <w:t>bservation density was varied by subsampling profiles in the small tensor</w:t>
+      </w:r>
+      <w:r>
+        <w:rPr>
+          <w:i/>
+        </w:rPr>
+        <w:t xml:space="preserve"> </w:t>
+      </w:r>
+      <w:r>
+        <w:t>in 10% intervals from 10-60%, evaluating on a held-out set covering another 10% of the tensor. This sampling process was repeated 25 times generating the error bars in Figure 7C. At or above an observation density of 30%, Tensor has superior performance, while at lower densities, 2D-Mean is the top performer. Also, improvement in performance as a function of observation density is most dramatic for the tensor approach.</w:t>
       </w:r>
     </w:p>
     <w:p>
       <w:pPr>
-        <w:pStyle w:val="spara"/>
-      </w:pPr>
-      <w:r>
-        <w:t xml:space="preserve">As a first step in </w:t>
-      </w:r>
-      <w:r>
-        <w:t>ex</w:t>
-      </w:r>
-      <w:r>
-        <w:t xml:space="preserve">ploring the applicability of our prediction framework to other </w:t>
-      </w:r>
-      <w:r>
-        <w:t>datasets</w:t>
-      </w:r>
-      <w:r>
-        <w:t xml:space="preserve"> or other subsets of the L1000 drug-cell space</w:t>
-      </w:r>
-      <w:r>
-        <w:t xml:space="preserve">, we </w:t>
-      </w:r>
-      <w:r>
-        <w:t xml:space="preserve">studied </w:t>
-      </w:r>
-      <w:r>
-        <w:t>the dependence of accu</w:t>
-      </w:r>
-      <w:r>
-        <w:t xml:space="preserve">racy </w:t>
-      </w:r>
-      <w:r>
-        <w:t xml:space="preserve">on </w:t>
-      </w:r>
-      <w:r>
-        <w:t>the amount of input data by</w:t>
-      </w:r>
-      <w:r>
-        <w:t xml:space="preserve"> varying the percent of observed profiles in the tensor.</w:t>
-      </w:r>
-      <w:r>
-        <w:t xml:space="preserve"> O</w:t>
-      </w:r>
-      <w:r>
-        <w:t>bservation density was varied by subsampling profiles in the small tensor</w:t>
-      </w:r>
-      <w:r>
-        <w:rPr>
-          <w:i/>
-        </w:rPr>
-        <w:t xml:space="preserve"> </w:t>
-      </w:r>
-      <w:r>
-        <w:t>in 10% intervals from 10-60%, evaluating on a held-out set covering another 10% of the tensor. This sampling process was repeated 25 times generating the error bars in Figure 7C. At or above an observation density of 30%, Tensor has superior performance, while at lower densities, 2D-Mean is the top performer. Also, improvement in performance as a function of observation density is most dramatic for the tensor approach.</w:t>
+        <w:pStyle w:val="Heading2"/>
+      </w:pPr>
+      <w:r>
+        <w:t>Analysis of cell-specificity</w:t>
       </w:r>
     </w:p>
     <w:p>
       <w:pPr>
-        <w:pStyle w:val="Heading2"/>
-      </w:pPr>
-      <w:r>
-        <w:t>Analysis of cell-specificity</w:t>
+        <w:pStyle w:val="spara"/>
+      </w:pPr>
+      <w:r>
+        <w:t xml:space="preserve">While some </w:t>
+      </w:r>
+      <w:r>
+        <w:t xml:space="preserve">L1000 </w:t>
+      </w:r>
+      <w:r>
+        <w:t xml:space="preserve">drugs </w:t>
+      </w:r>
+      <w:r>
+        <w:t>show</w:t>
+      </w:r>
+      <w:r>
+        <w:t xml:space="preserve"> very similar </w:t>
+      </w:r>
+      <w:r>
+        <w:t>responses</w:t>
+      </w:r>
+      <w:r>
+        <w:t xml:space="preserve"> across cell types, </w:t>
+      </w:r>
+      <w:r>
+        <w:t>o</w:t>
+      </w:r>
+      <w:r>
+        <w:t>thers</w:t>
+      </w:r>
+      <w:r>
+        <w:t xml:space="preserve"> induce highly cell-specific responses.</w:t>
+      </w:r>
+      <w:r>
+        <w:t xml:space="preserve"> </w:t>
+      </w:r>
+      <w:r>
+        <w:t>One such example is M</w:t>
+      </w:r>
+      <w:r>
+        <w:noBreakHyphen/>
+        <w:t xml:space="preserve">3M3FBS (herein “M3”, see Figure 4A), a PLC agonist that induces a variety of effects ranging from modulation of neutrophil function to apoptosis. The </w:t>
+      </w:r>
+      <w:r>
+        <w:t>tensor</w:t>
+      </w:r>
+      <w:r>
+        <w:t xml:space="preserve"> contains M3 profiles in 15 different cell lines, shown on the left of Figure 4A (“True”). Responses</w:t>
+      </w:r>
+      <w:r>
+        <w:t xml:space="preserve"> cluster into two primary groups</w:t>
+      </w:r>
+      <w:r>
+        <w:t>, with one group (on the left) enriched for down-regulation of both spindle pole genes as well as valine, leucine, and isoleucine degradation, perhaps indicating a pre-apoptotic response (see File S7 for details of all enrichment analyses). The mean profile of the second group (</w:t>
+      </w:r>
+      <w:r>
+        <w:t>A549,</w:t>
+      </w:r>
+      <w:r>
+        <w:t xml:space="preserve"> </w:t>
+      </w:r>
+      <w:r>
+        <w:t>AGS,</w:t>
+      </w:r>
+      <w:r>
+        <w:t xml:space="preserve"> RKO, and </w:t>
+      </w:r>
+      <w:r>
+        <w:t>MCF7</w:t>
+      </w:r>
+      <w:r>
+        <w:t xml:space="preserve"> cells) is enriched for very different types of processes including up-regulation of Akt signaling, insulin signaling, and salivary secretion, all of which have established connections to PLC</w:t>
+      </w:r>
+      <w:r>
+        <w:fldChar w:fldCharType="begin"/>
+      </w:r>
+      <w:r>
+        <w:instrText xml:space="preserve"> ADDIN EN.CITE &lt;EndNote&gt;&lt;Cite&gt;&lt;Author&gt;Parrales&lt;/Author&gt;&lt;Year&gt;2011&lt;/Year&gt;&lt;RecNum&gt;375&lt;/RecNum&gt;&lt;DisplayText&gt;&lt;style face="italic superscript"&gt;22, 23&lt;/style&gt;&lt;/DisplayText&gt;&lt;record&gt;&lt;rec-number&gt;375&lt;/rec-number&gt;&lt;foreign-keys&gt;&lt;key app="EN" db-id="z5xffwddp5rps0ez2x1xptr4azxt50rspf92" timestamp="1475680881"&gt;375&lt;/key&gt;&lt;/foreign-keys&gt;&lt;ref-type name="Journal Article"&gt;17&lt;/ref-type&gt;&lt;contributors&gt;&lt;authors&gt;&lt;author&gt;Parrales, A&lt;/author&gt;&lt;author&gt;Lopez, E&lt;/author&gt;&lt;author&gt;Lopez-Colome, AM&lt;/author&gt;&lt;/authors&gt;&lt;/contributors&gt;&lt;titles&gt;&lt;title&gt;Thrombin activation of PI3K/PDK1/Akt signaling promotes cyclin D1 upregulation and RPE cell proliferation&lt;/title&gt;&lt;secondary-title&gt;Biochimica et Biophysica Acta (BBA)-Molecular Cell Research&lt;/secondary-title&gt;&lt;/titles&gt;&lt;periodical&gt;&lt;full-title&gt;Biochimica et Biophysica Acta (BBA)-Molecular Cell Research&lt;/full-title&gt;&lt;/periodical&gt;&lt;pages&gt;1758-1766&lt;/pages&gt;&lt;volume&gt;1813&lt;/volume&gt;&lt;number&gt;10&lt;/number&gt;&lt;dates&gt;&lt;year&gt;2011&lt;/year&gt;&lt;/dates&gt;&lt;isbn&gt;0167-4889&lt;/isbn&gt;&lt;urls&gt;&lt;/urls&gt;&lt;/record&gt;&lt;/Cite&gt;&lt;Cite&gt;&lt;Author&gt;Eichhorn&lt;/Author&gt;&lt;Year&gt;2002&lt;/Year&gt;&lt;RecNum&gt;376&lt;/RecNum&gt;&lt;record&gt;&lt;rec-number&gt;376&lt;/rec-number&gt;&lt;foreign-keys&gt;&lt;key app="EN" db-id="z5xffwddp5rps0ez2x1xptr4azxt50rspf92" timestamp="1475681023"&gt;376&lt;/key&gt;&lt;/foreign-keys&gt;&lt;ref-type name="Journal Article"&gt;17&lt;/ref-type&gt;&lt;contributors&gt;&lt;authors&gt;&lt;author&gt;Eichhorn, Jens&lt;/author&gt;&lt;author&gt;Kayali, Ayse G&lt;/author&gt;&lt;author&gt;Resor, Laura&lt;/author&gt;&lt;author&gt;Austin, Darrell A&lt;/author&gt;&lt;author&gt;Rose, David W&lt;/author&gt;&lt;author&gt;Webster, Nicholas JG&lt;/author&gt;&lt;/authors&gt;&lt;/contributors&gt;&lt;titles&gt;&lt;title&gt;PLC-γ1 enzyme activity is required for insulin-induced DNA synthesis&lt;/title&gt;&lt;secondary-title&gt;Endocrinology&lt;/secondary-title&gt;&lt;/titles&gt;&lt;periodical&gt;&lt;full-title&gt;Endocrinology&lt;/full-title&gt;&lt;/periodical&gt;&lt;pages&gt;655-664&lt;/pages&gt;&lt;volume&gt;143&lt;/volume&gt;&lt;number&gt;2&lt;/number&gt;&lt;dates&gt;&lt;year&gt;2002&lt;/year&gt;&lt;/dates&gt;&lt;isbn&gt;0013-7227&lt;/isbn&gt;&lt;urls&gt;&lt;/urls&gt;&lt;/record&gt;&lt;/Cite&gt;&lt;/EndNote&gt;</w:instrText>
+      </w:r>
+      <w:r>
+        <w:fldChar w:fldCharType="separate"/>
+      </w:r>
+      <w:r>
+        <w:rPr>
+          <w:i/>
+          <w:noProof/>
+          <w:vertAlign w:val="superscript"/>
+        </w:rPr>
+        <w:t>22, 23</w:t>
+      </w:r>
+      <w:r>
+        <w:fldChar w:fldCharType="end"/>
+      </w:r>
+      <w:r>
+        <w:t xml:space="preserve">. </w:t>
+      </w:r>
+      <w:r>
+        <w:t>Figure</w:t>
+      </w:r>
+      <w:r>
+        <w:t xml:space="preserve"> 4A</w:t>
+      </w:r>
+      <w:r>
+        <w:t xml:space="preserve"> shows</w:t>
+      </w:r>
+      <w:r>
+        <w:t xml:space="preserve"> </w:t>
+      </w:r>
+      <w:r>
+        <w:t>that the tensor ap</w:t>
+      </w:r>
+      <w:r>
+        <w:t xml:space="preserve">proach was able to accurately recapitulate these two classes of responses. DNPP, on the </w:t>
+      </w:r>
+      <w:r>
+        <w:lastRenderedPageBreak/>
+        <w:t xml:space="preserve">other hand, seems to “misclassify” some of the cell types into the wrong group, while 1D-Mean and 2D-Mean predictions are nearly identical across cell types. </w:t>
       </w:r>
     </w:p>
     <w:p>
       <w:pPr>
-        <w:pStyle w:val="spara"/>
-      </w:pPr>
-      <w:r>
-        <w:t xml:space="preserve">While some </w:t>
-      </w:r>
-      <w:r>
-        <w:t xml:space="preserve">L1000 </w:t>
-      </w:r>
-      <w:r>
-        <w:t xml:space="preserve">drugs </w:t>
-      </w:r>
-      <w:r>
-        <w:t>show</w:t>
-      </w:r>
-      <w:r>
-        <w:t xml:space="preserve"> very similar </w:t>
-      </w:r>
-      <w:r>
-        <w:t>responses</w:t>
-      </w:r>
-      <w:r>
-        <w:t xml:space="preserve"> across cell types, </w:t>
-      </w:r>
-      <w:r>
-        <w:t>o</w:t>
-      </w:r>
-      <w:r>
-        <w:t>thers</w:t>
-      </w:r>
-      <w:r>
-        <w:t xml:space="preserve"> induce highly cell-specific responses.</w:t>
+        <w:pStyle w:val="TextIndent"/>
+      </w:pPr>
+      <w:r>
+        <w:t xml:space="preserve">Another example (Figure 4B) with highly cell-specific expression patterns is Carbetocin, an oxytocin analog. </w:t>
+      </w:r>
+      <w:r>
+        <w:t xml:space="preserve">In contrast to </w:t>
+      </w:r>
+      <w:r>
+        <w:t xml:space="preserve">the previous example, here </w:t>
+      </w:r>
+      <w:r>
+        <w:t xml:space="preserve">DNPP </w:t>
+      </w:r>
+      <w:r>
+        <w:t xml:space="preserve">outperforms the tensor approach. </w:t>
+      </w:r>
+      <w:r>
+        <w:t xml:space="preserve">One explanation for DNPP’s success </w:t>
+      </w:r>
+      <w:r>
+        <w:t>with</w:t>
+      </w:r>
+      <w:r>
+        <w:t xml:space="preserve"> Carbetocin is that </w:t>
+      </w:r>
+      <w:r>
+        <w:t>all</w:t>
+      </w:r>
+      <w:r>
+        <w:t xml:space="preserve"> three </w:t>
+      </w:r>
+      <w:r>
+        <w:t xml:space="preserve">measured </w:t>
+      </w:r>
+      <w:r>
+        <w:t>cell lines</w:t>
+      </w:r>
+      <w:r>
+        <w:t xml:space="preserve"> (MCF7, A549 and VCAP)</w:t>
+      </w:r>
+      <w:r>
+        <w:t xml:space="preserve"> are among the top </w:t>
+      </w:r>
+      <w:r>
+        <w:t>five</w:t>
+      </w:r>
+      <w:r>
+        <w:t xml:space="preserve"> most-sampled cell lines in the tensor, and therefore have many drug neighbors from which to choose</w:t>
+      </w:r>
+      <w:r>
+        <w:t xml:space="preserve"> (see 3.6)</w:t>
+      </w:r>
+      <w:r>
+        <w:t>. On the other hand, M3 has data in many cell types</w:t>
+      </w:r>
+      <w:r>
+        <w:t>,</w:t>
+      </w:r>
+      <w:r>
+        <w:t xml:space="preserve"> which is associated with better </w:t>
+      </w:r>
+      <w:r>
+        <w:t xml:space="preserve">Tensor predictions </w:t>
+      </w:r>
+      <w:r>
+        <w:t>(</w:t>
+      </w:r>
+      <w:r>
+        <w:t xml:space="preserve">again, </w:t>
+      </w:r>
+      <w:r>
+        <w:t xml:space="preserve">see 3.6).  In addition to M3 and Carbetocin, two more </w:t>
+      </w:r>
+      <w:r>
+        <w:t xml:space="preserve">cell-specific </w:t>
+      </w:r>
+      <w:r>
+        <w:t xml:space="preserve">examples </w:t>
+      </w:r>
+      <w:r>
+        <w:t>are</w:t>
       </w:r>
       <w:r>
         <w:t xml:space="preserve"> </w:t>
       </w:r>
       <w:r>
-        <w:t>One such example is M</w:t>
-      </w:r>
-      <w:r>
-        <w:noBreakHyphen/>
-        <w:t xml:space="preserve">3M3FBS (herein “M3”, see Figure 4A), a PLC agonist that induces a variety of effects ranging from modulation of neutrophil function to apoptosis. The </w:t>
-      </w:r>
-      <w:r>
-        <w:t>tensor</w:t>
-      </w:r>
-      <w:r>
-        <w:t xml:space="preserve"> contains M3 profiles in 15 different cell lines, shown on the left of Figure 4A (“True”). Responses</w:t>
-      </w:r>
-      <w:r>
-        <w:t xml:space="preserve"> cluster into two primary groups</w:t>
-      </w:r>
-      <w:r>
-        <w:t>, with one group (on the left) enriched for down-regulation of both spindle pole genes as well as valine, leucine, and isoleucine degradation, perhaps indicating a pre-apoptotic response (see File S7 for details of all enrichment analyses). The mean profile of the second group (</w:t>
-      </w:r>
-      <w:r>
-        <w:t>A549,</w:t>
+        <w:t>shown</w:t>
+      </w:r>
+      <w:r>
+        <w:t xml:space="preserve"> in Supple</w:t>
+      </w:r>
+      <w:r>
+        <w:t>mentary Figure S8</w:t>
+      </w:r>
+      <w:r>
+        <w:t xml:space="preserve">, </w:t>
+      </w:r>
+      <w:r>
+        <w:t>one (ABT-751)</w:t>
       </w:r>
       <w:r>
         <w:t xml:space="preserve"> </w:t>
       </w:r>
       <w:r>
-        <w:t>AGS,</w:t>
-      </w:r>
-      <w:r>
-        <w:t xml:space="preserve"> RKO, and </w:t>
-      </w:r>
-      <w:r>
-        <w:t>MCF7</w:t>
-      </w:r>
-      <w:r>
-        <w:t xml:space="preserve"> cells) is enriched for very different types of processes including up-regulation of Akt signaling, insulin signaling, and salivary secretion, all of which have established connections to PLC</w:t>
-      </w:r>
-      <w:r>
-        <w:fldChar w:fldCharType="begin"/>
-      </w:r>
-      <w:r>
-        <w:instrText xml:space="preserve"> ADDIN EN.CITE &lt;EndNote&gt;&lt;Cite&gt;&lt;Author&gt;Parrales&lt;/Author&gt;&lt;Year&gt;2011&lt;/Year&gt;&lt;RecNum&gt;375&lt;/RecNum&gt;&lt;DisplayText&gt;&lt;style face="italic superscript"&gt;22, 23&lt;/style&gt;&lt;/DisplayText&gt;&lt;record&gt;&lt;rec-number&gt;375&lt;/rec-number&gt;&lt;foreign-keys&gt;&lt;key app="EN" db-id="z5xffwddp5rps0ez2x1xptr4azxt50rspf92" timestamp="1475680881"&gt;375&lt;/key&gt;&lt;/foreign-keys&gt;&lt;ref-type name="Journal Article"&gt;17&lt;/ref-type&gt;&lt;contributors&gt;&lt;authors&gt;&lt;author&gt;Parrales, A&lt;/author&gt;&lt;author&gt;Lopez, E&lt;/author&gt;&lt;author&gt;Lopez-Colome, AM&lt;/author&gt;&lt;/authors&gt;&lt;/contributors&gt;&lt;titles&gt;&lt;title&gt;Thrombin activation of PI3K/PDK1/Akt signaling promotes cyclin D1 upregulation and RPE cell proliferation&lt;/title&gt;&lt;secondary-title&gt;Biochimica et Biophysica Acta (BBA)-Molecular Cell Research&lt;/secondary-title&gt;&lt;/titles&gt;&lt;periodical&gt;&lt;full-title&gt;Biochimica et Biophysica Acta (BBA)-Molecular Cell Research&lt;/full-title&gt;&lt;/periodical&gt;&lt;pages&gt;1758-1766&lt;/pages&gt;&lt;volume&gt;1813&lt;/volume&gt;&lt;number&gt;10&lt;/number&gt;&lt;dates&gt;&lt;year&gt;2011&lt;/year&gt;&lt;/dates&gt;&lt;isbn&gt;0167-4889&lt;/isbn&gt;&lt;urls&gt;&lt;/urls&gt;&lt;/record&gt;&lt;/Cite&gt;&lt;Cite&gt;&lt;Author&gt;Eichhorn&lt;/Author&gt;&lt;Year&gt;2002&lt;/Year&gt;&lt;RecNum&gt;376&lt;/RecNum&gt;&lt;record&gt;&lt;rec-number&gt;376&lt;/rec-number&gt;&lt;foreign-keys&gt;&lt;key app="EN" db-id="z5xffwddp5rps0ez2x1xptr4azxt50rspf92" timestamp="1475681023"&gt;376&lt;/key&gt;&lt;/foreign-keys&gt;&lt;ref-type name="Journal Article"&gt;17&lt;/ref-type&gt;&lt;contributors&gt;&lt;authors&gt;&lt;author&gt;Eichhorn, Jens&lt;/author&gt;&lt;author&gt;Kayali, Ayse G&lt;/author&gt;&lt;author&gt;Resor, Laura&lt;/author&gt;&lt;author&gt;Austin, Darrell A&lt;/author&gt;&lt;author&gt;Rose, David W&lt;/author&gt;&lt;author&gt;Webster, Nicholas JG&lt;/author&gt;&lt;/authors&gt;&lt;/contributors&gt;&lt;titles&gt;&lt;title&gt;PLC-γ1 enzyme activity is required for insulin-induced DNA synthesis&lt;/title&gt;&lt;secondary-title&gt;Endocrinology&lt;/secondary-title&gt;&lt;/titles&gt;&lt;periodical&gt;&lt;full-title&gt;Endocrinology&lt;/full-title&gt;&lt;/periodical&gt;&lt;pages&gt;655-664&lt;/pages&gt;&lt;volume&gt;143&lt;/volume&gt;&lt;number&gt;2&lt;/number&gt;&lt;dates&gt;&lt;year&gt;2002&lt;/year&gt;&lt;/dates&gt;&lt;isbn&gt;0013-7227&lt;/isbn&gt;&lt;urls&gt;&lt;/urls&gt;&lt;/record&gt;&lt;/Cite&gt;&lt;/EndNote&gt;</w:instrText>
-      </w:r>
-      <w:r>
-        <w:fldChar w:fldCharType="separate"/>
-      </w:r>
-      <w:r>
-        <w:rPr>
-          <w:i/>
-          <w:noProof/>
-          <w:vertAlign w:val="superscript"/>
-        </w:rPr>
-        <w:t>22, 23</w:t>
-      </w:r>
-      <w:r>
-        <w:fldChar w:fldCharType="end"/>
-      </w:r>
-      <w:r>
-        <w:t xml:space="preserve">. </w:t>
-      </w:r>
-      <w:r>
-        <w:t>Figure</w:t>
-      </w:r>
-      <w:r>
-        <w:t xml:space="preserve"> 4A</w:t>
-      </w:r>
-      <w:r>
-        <w:t xml:space="preserve"> shows</w:t>
-      </w:r>
-      <w:r>
-        <w:t xml:space="preserve"> </w:t>
-      </w:r>
-      <w:r>
-        <w:t>that the tensor ap</w:t>
-      </w:r>
-      <w:r>
-        <w:t xml:space="preserve">proach was able to accurately recapitulate these two classes of responses. DNPP, on the other hand, seems to “misclassify” some of the cell types into the wrong group, while 1D-Mean and 2D-Mean predictions are nearly identical across cell types. </w:t>
+        <w:t>in which both methods do similarly well</w:t>
+      </w:r>
+      <w:r>
+        <w:t xml:space="preserve">, and a second </w:t>
+      </w:r>
+      <w:r>
+        <w:t>(GNF-2), where both</w:t>
+      </w:r>
+      <w:r>
+        <w:t xml:space="preserve"> have similarly poor performance.</w:t>
       </w:r>
     </w:p>
     <w:p>
@@ -3631,272 +3734,187 @@
         <w:pStyle w:val="TextIndent"/>
       </w:pPr>
       <w:r>
-        <w:lastRenderedPageBreak/>
-        <w:t xml:space="preserve">Another example (Figure 4B) with highly cell-specific expression patterns is Carbetocin, an oxytocin analog. </w:t>
-      </w:r>
-      <w:r>
-        <w:t xml:space="preserve">In contrast to </w:t>
-      </w:r>
-      <w:r>
-        <w:t xml:space="preserve">the previous example, here </w:t>
-      </w:r>
-      <w:r>
-        <w:t xml:space="preserve">DNPP </w:t>
-      </w:r>
-      <w:r>
-        <w:t xml:space="preserve">outperforms the tensor approach. </w:t>
-      </w:r>
-      <w:r>
-        <w:t xml:space="preserve">One explanation for DNPP’s success </w:t>
-      </w:r>
-      <w:r>
-        <w:t>with</w:t>
-      </w:r>
-      <w:r>
-        <w:t xml:space="preserve"> Carbetocin is that </w:t>
-      </w:r>
-      <w:r>
-        <w:t>all</w:t>
-      </w:r>
-      <w:r>
-        <w:t xml:space="preserve"> three </w:t>
-      </w:r>
-      <w:r>
-        <w:t xml:space="preserve">measured </w:t>
-      </w:r>
-      <w:r>
-        <w:t>cell lines</w:t>
-      </w:r>
-      <w:r>
-        <w:t xml:space="preserve"> (MCF7, A549 and VCAP)</w:t>
-      </w:r>
-      <w:r>
-        <w:t xml:space="preserve"> are among the top </w:t>
-      </w:r>
-      <w:r>
-        <w:t>five</w:t>
-      </w:r>
-      <w:r>
-        <w:t xml:space="preserve"> most-sampled cell lines in the tensor, and therefore have many drug neighbors from which to choose</w:t>
-      </w:r>
-      <w:r>
-        <w:t xml:space="preserve"> (see 3.6)</w:t>
-      </w:r>
-      <w:r>
-        <w:t>. On the other hand, M3 has data in many cell types</w:t>
-      </w:r>
-      <w:r>
-        <w:t>,</w:t>
-      </w:r>
-      <w:r>
-        <w:t xml:space="preserve"> which is associated with better </w:t>
-      </w:r>
-      <w:r>
-        <w:t xml:space="preserve">Tensor predictions </w:t>
-      </w:r>
-      <w:r>
-        <w:t>(</w:t>
-      </w:r>
-      <w:r>
-        <w:t xml:space="preserve">again, </w:t>
-      </w:r>
-      <w:r>
-        <w:t xml:space="preserve">see 3.6).  In addition to M3 and Carbetocin, two more </w:t>
-      </w:r>
-      <w:r>
-        <w:t xml:space="preserve">cell-specific </w:t>
-      </w:r>
-      <w:r>
-        <w:t xml:space="preserve">examples </w:t>
-      </w:r>
-      <w:r>
-        <w:t>are</w:t>
-      </w:r>
-      <w:r>
-        <w:t xml:space="preserve"> </w:t>
-      </w:r>
-      <w:r>
-        <w:t>shown</w:t>
-      </w:r>
-      <w:r>
-        <w:t xml:space="preserve"> in Supple</w:t>
-      </w:r>
-      <w:r>
-        <w:t>mentary Figure S8</w:t>
-      </w:r>
-      <w:r>
-        <w:t xml:space="preserve">, </w:t>
-      </w:r>
-      <w:r>
-        <w:t>one (ABT-751)</w:t>
-      </w:r>
-      <w:r>
-        <w:t xml:space="preserve"> </w:t>
-      </w:r>
-      <w:r>
-        <w:t>in which both methods do similarly well</w:t>
-      </w:r>
-      <w:r>
-        <w:t xml:space="preserve">, and a second </w:t>
-      </w:r>
-      <w:r>
-        <w:t>(GNF-2), where both</w:t>
-      </w:r>
-      <w:r>
-        <w:t xml:space="preserve"> have similarly poor performance.</w:t>
+        <w:t xml:space="preserve">In order to further </w:t>
+      </w:r>
+      <w:r>
+        <w:t>probe the cell-specificity</w:t>
+      </w:r>
+      <w:r>
+        <w:t xml:space="preserve"> of the results</w:t>
+      </w:r>
+      <w:r>
+        <w:t xml:space="preserve"> on a systematic level</w:t>
+      </w:r>
+      <w:r>
+        <w:t xml:space="preserve">, we posited that if a </w:t>
+      </w:r>
+      <w:r>
+        <w:t xml:space="preserve">drug </w:t>
+      </w:r>
+      <w:r>
+        <w:t>induce</w:t>
+      </w:r>
+      <w:r>
+        <w:t>s</w:t>
+      </w:r>
+      <w:r>
+        <w:t xml:space="preserve"> highly specific responses among the measured subset of cell types, a similar degree of specificity </w:t>
+      </w:r>
+      <w:r>
+        <w:t>w</w:t>
+      </w:r>
+      <w:r>
+        <w:t>ould general</w:t>
+      </w:r>
+      <w:r>
+        <w:t xml:space="preserve">ly be expected among </w:t>
+      </w:r>
+      <w:r>
+        <w:t>predictions in the remaining cell types</w:t>
+      </w:r>
+      <w:r>
+        <w:t xml:space="preserve">. </w:t>
+      </w:r>
+      <w:r>
+        <w:t xml:space="preserve">Hence </w:t>
+      </w:r>
+      <w:r>
+        <w:t xml:space="preserve">for each drug </w:t>
+      </w:r>
+      <w:r>
+        <w:t>we compared</w:t>
+      </w:r>
+      <w:r>
+        <w:t xml:space="preserve"> the cell-specificity (see Figure 1) </w:t>
+      </w:r>
+      <w:r>
+        <w:t>on</w:t>
+      </w:r>
+      <w:r>
+        <w:t xml:space="preserve"> measured vs. predicted cell lines, treating the former quantity as a silver-standard truth. Results are shown in Figure 4C. Both Tensor and DNPP maintain similar cell-specificity among predicted profiles (both with mean-squared error, MSE, of 0.02), whereas 2D-Mean has a much lower degree of cell-specificity (MSE 0.33) and 1D-Mean predictions have no specificity by design (MSE 0.63). Similar results are observed when, instead of comparing to the cell lines that were not measured for a given drug, we consider either the CV predictions, or the union of both of these (see Figure S9). </w:t>
       </w:r>
     </w:p>
     <w:p>
       <w:pPr>
-        <w:pStyle w:val="TextIndent"/>
-      </w:pPr>
-      <w:r>
-        <w:t xml:space="preserve">In order to further </w:t>
-      </w:r>
-      <w:r>
-        <w:t>probe the cell-specificity</w:t>
-      </w:r>
-      <w:r>
-        <w:t xml:space="preserve"> of the results</w:t>
-      </w:r>
-      <w:r>
-        <w:t xml:space="preserve"> on a systematic level</w:t>
-      </w:r>
-      <w:r>
-        <w:t xml:space="preserve">, we posited that if a </w:t>
-      </w:r>
-      <w:r>
-        <w:t xml:space="preserve">drug </w:t>
-      </w:r>
-      <w:r>
-        <w:t>induce</w:t>
-      </w:r>
-      <w:r>
-        <w:t>s</w:t>
-      </w:r>
-      <w:r>
-        <w:t xml:space="preserve"> highly specific responses among the measured subset of cell types, a similar degree of specificity </w:t>
-      </w:r>
-      <w:r>
-        <w:t>w</w:t>
-      </w:r>
-      <w:r>
-        <w:t>ould general</w:t>
-      </w:r>
-      <w:r>
-        <w:t xml:space="preserve">ly be expected among </w:t>
-      </w:r>
-      <w:r>
-        <w:t>predictions in the remaining cell types</w:t>
-      </w:r>
-      <w:r>
-        <w:t xml:space="preserve">. </w:t>
-      </w:r>
-      <w:r>
-        <w:t xml:space="preserve">Hence </w:t>
-      </w:r>
-      <w:r>
-        <w:t xml:space="preserve">for each drug </w:t>
-      </w:r>
-      <w:r>
-        <w:t>we compared</w:t>
-      </w:r>
-      <w:r>
-        <w:t xml:space="preserve"> the cell-specificity (see Figure 1) </w:t>
-      </w:r>
-      <w:r>
-        <w:t>on</w:t>
-      </w:r>
-      <w:r>
-        <w:t xml:space="preserve"> measured vs. predicted cell lines, treating the former quantity as a silver-standard truth. Results are shown in Figure 4C. Both Tensor and DNPP maintain similar cell-specificity among predicted profiles (both with mean-squared error, MSE, of 0.02), whereas 2D-Mean has a much lower degree of cell-specificity (MSE 0.33) and 1D-Mean predictions have no specificity by design (MSE 0.63). Similar results are observed when, instead of comparing to the cell lines that were not measured for a given drug, we consider either the CV predictions, or the union of both of these (see Figure S9). </w:t>
+        <w:pStyle w:val="Heading2"/>
+      </w:pPr>
+      <w:r>
+        <w:t>Imputed signatures adds value for downstream prediction of drug properties</w:t>
       </w:r>
     </w:p>
     <w:p>
       <w:pPr>
-        <w:pStyle w:val="Heading1"/>
-      </w:pPr>
-      <w:r>
-        <w:t>Discussion</w:t>
+        <w:pStyle w:val="spara"/>
+      </w:pPr>
+      <w:r>
+        <w:t xml:space="preserve">In this final section, we aim to show that the </w:t>
+      </w:r>
+      <w:r>
+        <w:t>imputed data</w:t>
+      </w:r>
+      <w:r>
+        <w:t xml:space="preserve"> provide</w:t>
+      </w:r>
+      <w:r>
+        <w:t>s</w:t>
+      </w:r>
+      <w:r>
+        <w:t xml:space="preserve"> </w:t>
+      </w:r>
+      <w:r>
+        <w:t xml:space="preserve">added </w:t>
+      </w:r>
+      <w:r>
+        <w:t xml:space="preserve">value for downstream predictions of drug properties, and in particular drug targets and therapeutic classes. </w:t>
+      </w:r>
+      <w:r>
+        <w:t>To do this, we identified the top 7 drug targets and 3 ATC classes</w:t>
+      </w:r>
+      <w:r>
+        <w:t xml:space="preserve"> (as shown in Figure X), </w:t>
+      </w:r>
+      <w:r>
+        <w:t>represented</w:t>
+      </w:r>
+      <w:r>
+        <w:t xml:space="preserve"> in the tensor</w:t>
+      </w:r>
+      <w:r>
+        <w:t>,</w:t>
+      </w:r>
+      <w:r>
+        <w:t xml:space="preserve"> and then trained binary classifiers </w:t>
+      </w:r>
+      <w:r>
+        <w:t>(either regularized logistic regression, KNN, or random forest)</w:t>
+      </w:r>
+      <w:r>
+        <w:t xml:space="preserve"> for each of these ten tasks</w:t>
+      </w:r>
+      <w:r>
+        <w:t xml:space="preserve"> </w:t>
+      </w:r>
+      <w:r>
+        <w:t xml:space="preserve">using the drug signatures </w:t>
+      </w:r>
+      <w:r>
+        <w:t>as input</w:t>
+      </w:r>
+      <w:r>
+        <w:t xml:space="preserve"> features.</w:t>
+      </w:r>
+      <w:r>
+        <w:t xml:space="preserve"> </w:t>
+      </w:r>
+      <w:r>
+        <w:t xml:space="preserve">For the drug signatures, we tried 12 different versions of input features: in particular, </w:t>
+      </w:r>
+      <w:r>
+        <w:t xml:space="preserve">cell-specific signatures from </w:t>
+      </w:r>
+      <w:r>
+        <w:t xml:space="preserve">the top 10 most-represented cell lines in the tensor (see Table 1), </w:t>
+      </w:r>
+      <w:r>
+        <w:t>as well as</w:t>
+      </w:r>
+      <w:r>
+        <w:t xml:space="preserve"> the mean and max</w:t>
+      </w:r>
+      <w:r>
+        <w:t>imum value of each gene</w:t>
+      </w:r>
+      <w:r>
+        <w:t xml:space="preserve"> across these 10 cell lines.</w:t>
+      </w:r>
+      <w:r>
+        <w:t xml:space="preserve"> </w:t>
+      </w:r>
+      <w:r>
+        <w:t xml:space="preserve">As one final and important axis of the experiment, there were two different types of each of these input features, either based on only the </w:t>
+      </w:r>
+      <w:r>
+        <w:t>measured signatures, or including also the imputed signatures.</w:t>
       </w:r>
     </w:p>
     <w:p>
       <w:pPr>
-        <w:pStyle w:val="spara"/>
-      </w:pPr>
-      <w:r>
-        <w:t xml:space="preserve">Expression profiles </w:t>
-      </w:r>
-      <w:r>
-        <w:t xml:space="preserve">characterizing </w:t>
-      </w:r>
-      <w:r>
-        <w:rPr>
-          <w:i/>
-        </w:rPr>
-        <w:t xml:space="preserve">in vitro </w:t>
-      </w:r>
-      <w:r>
-        <w:t>drug</w:t>
-      </w:r>
-      <w:r>
-        <w:t xml:space="preserve"> perturbations are useful for a variety of applications in drug discovery. </w:t>
-      </w:r>
-      <w:r>
-        <w:t xml:space="preserve">While many </w:t>
-      </w:r>
-      <w:r>
-        <w:t xml:space="preserve">thousands of such </w:t>
-      </w:r>
-      <w:r>
-        <w:t xml:space="preserve">expression profiles </w:t>
-      </w:r>
-      <w:r>
-        <w:t>have been measured</w:t>
-      </w:r>
-      <w:r>
-        <w:t xml:space="preserve">, </w:t>
-      </w:r>
-      <w:r>
-        <w:t xml:space="preserve">large </w:t>
-      </w:r>
-      <w:r>
-        <w:t>gaps remain in th</w:t>
-      </w:r>
-      <w:r>
-        <w:t>e</w:t>
-      </w:r>
-      <w:r>
-        <w:t xml:space="preserve"> combinatorial space</w:t>
-      </w:r>
-      <w:r>
-        <w:t xml:space="preserve"> across drugs and cell types</w:t>
-      </w:r>
-      <w:r>
-        <w:t xml:space="preserve">. Hence, we asked whether it is possible to leverage existing data from other drug-cell combinations to predict </w:t>
-      </w:r>
-      <w:r>
-        <w:t>unmeasured</w:t>
-      </w:r>
-      <w:r>
-        <w:t xml:space="preserve"> profiles. </w:t>
-      </w:r>
-      <w:r>
-        <w:t>We tested both a local and a global approach</w:t>
-      </w:r>
-      <w:r>
-        <w:t>, finding that predictions are not only accurate in an overall sense but preserv</w:t>
-      </w:r>
-      <w:r>
-        <w:t>e signal that is biologically and</w:t>
-      </w:r>
-      <w:r>
-        <w:t xml:space="preserve"> therapeutically relevant, e.g. </w:t>
-      </w:r>
-      <w:r>
-        <w:t xml:space="preserve">maintaining gene correlation structure and connections </w:t>
-      </w:r>
-      <w:r>
-        <w:t>to disease signatures.</w:t>
+        <w:pStyle w:val="TextIndent"/>
+      </w:pPr>
+      <w:r>
+        <w:t>In our first experiment (illustrated in Figur</w:t>
+      </w:r>
+      <w:r>
+        <w:t>e 5A), we tested whether</w:t>
+      </w:r>
+      <w:r>
+        <w:t xml:space="preserve"> models trained with the additional imputed signatures </w:t>
+      </w:r>
+      <w:r>
+        <w:t>were more accurate than models trained on only the measured signatures.</w:t>
+      </w:r>
+      <w:r>
+        <w:t xml:space="preserve"> The results are shown in Figure 5, B, C, and D.</w:t>
       </w:r>
     </w:p>
     <w:p>
@@ -3904,174 +3922,149 @@
         <w:pStyle w:val="TextIndent"/>
       </w:pPr>
       <w:r>
-        <w:t>Several results are consistent with our prior expectations for predictive performance</w:t>
-      </w:r>
-      <w:r>
-        <w:t xml:space="preserve">. First, we observed that more extremely differentially expressed genes </w:t>
-      </w:r>
-      <w:r>
-        <w:t xml:space="preserve">(e.g. the top 1%) </w:t>
-      </w:r>
-      <w:r>
-        <w:t xml:space="preserve">were easier to </w:t>
-      </w:r>
-      <w:r>
-        <w:t>recover</w:t>
-      </w:r>
-      <w:r>
-        <w:t xml:space="preserve"> than </w:t>
-      </w:r>
-      <w:r>
-        <w:t xml:space="preserve">more </w:t>
-      </w:r>
-      <w:r>
-        <w:t>moderately differentially expressed genes</w:t>
-      </w:r>
-      <w:r>
-        <w:t xml:space="preserve"> (e.g. the top 10%)</w:t>
-      </w:r>
-      <w:r>
-        <w:t xml:space="preserve">, perhaps due to a more reliable signal in the underlying measurements. </w:t>
-      </w:r>
-      <w:r>
-        <w:t>Also, results were generally stronger across all methods with increasing observation density, suggesting that the underlying assumptions made by each method are reasonable. F</w:t>
-      </w:r>
-      <w:r>
-        <w:t xml:space="preserve">inally, </w:t>
-      </w:r>
-      <w:r>
-        <w:t xml:space="preserve">drug responses that were </w:t>
-      </w:r>
-      <w:r>
-        <w:t xml:space="preserve">highly individual </w:t>
-      </w:r>
-      <w:r>
-        <w:t>across</w:t>
-      </w:r>
-      <w:r>
-        <w:t xml:space="preserve"> cell lines were generally more </w:t>
-      </w:r>
-      <w:r>
-        <w:t>challenging</w:t>
-      </w:r>
-      <w:r>
-        <w:t xml:space="preserve"> to predict</w:t>
-      </w:r>
-      <w:r>
-        <w:t>, but the proposed approaches were more robust to this (i.e. less correlated) than the two baselines</w:t>
+        <w:t>We also tested whether</w:t>
+      </w:r>
+      <w:r>
+        <w:t xml:space="preserve"> the predictions made using the imputed signatures as input had comparable accuracy to predictions made using observed signatures as input.</w:t>
+      </w:r>
+      <w:r>
+        <w:t xml:space="preserve"> </w:t>
+      </w:r>
+      <w:r>
+        <w:t>Our approach is</w:t>
+      </w:r>
+      <w:r>
+        <w:t xml:space="preserve"> illustrated in Figure </w:t>
+      </w:r>
+      <w:r>
+        <w:t xml:space="preserve">5E. Here, we again report </w:t>
+      </w:r>
+      <w:r>
+        <w:t>cross-validated AUC’s</w:t>
+      </w:r>
+      <w:r>
+        <w:t xml:space="preserve">, but this time both comparisons </w:t>
+      </w:r>
+      <w:r>
+        <w:t>use the ‘</w:t>
+      </w:r>
+      <w:r>
+        <w:t xml:space="preserve">measured </w:t>
+      </w:r>
+      <w:r>
+        <w:t>+</w:t>
+      </w:r>
+      <w:r>
+        <w:t xml:space="preserve"> imputed</w:t>
+      </w:r>
+      <w:r>
+        <w:t xml:space="preserve">’ inputs, but the evaluation on the x-axis </w:t>
+      </w:r>
+      <w:r>
+        <w:t>is accuracy on the measured signatures, and y-axis reports accuracy (AUC) on the imputed signatures.</w:t>
+      </w:r>
+      <w:r>
+        <w:t xml:space="preserve"> </w:t>
+      </w:r>
+      <w:r>
+        <w:t>Th</w:t>
+      </w:r>
+      <w:r>
+        <w:t>e results are shown in Figure 5F and G</w:t>
       </w:r>
       <w:r>
         <w:t>.</w:t>
+      </w:r>
+      <w:r>
+        <w:t xml:space="preserve"> We observe that </w:t>
       </w:r>
     </w:p>
     <w:p>
       <w:pPr>
-        <w:pStyle w:val="TextIndent"/>
-      </w:pPr>
-      <w:r>
-        <w:t>Both Tensor and DNPP</w:t>
-      </w:r>
-      <w:r>
-        <w:t xml:space="preserve"> </w:t>
-      </w:r>
-      <w:r>
-        <w:t xml:space="preserve">almost uniformly </w:t>
-      </w:r>
-      <w:r>
-        <w:t xml:space="preserve">outperformed the </w:t>
-      </w:r>
-      <w:r>
-        <w:t xml:space="preserve">averaging </w:t>
-      </w:r>
-      <w:r>
-        <w:t>baselines</w:t>
-      </w:r>
-      <w:r>
-        <w:t xml:space="preserve">, with generally similar performance between the two methods. They </w:t>
-      </w:r>
-      <w:r>
-        <w:t xml:space="preserve">particularly stood out in </w:t>
-      </w:r>
-      <w:r>
-        <w:t>their</w:t>
-      </w:r>
-      <w:r>
-        <w:t xml:space="preserve"> ability to preserve both </w:t>
-      </w:r>
-      <w:r>
-        <w:t xml:space="preserve">gene correlation structure, as well as </w:t>
-      </w:r>
-      <w:r>
-        <w:t>cell-specificity.</w:t>
-      </w:r>
-      <w:r>
-        <w:t xml:space="preserve"> Despite their overall similarity, several distinctions may help guide users in deciding which approach to use. First, we found that Tensor outperformed DNPP when a lot of information was available per drug (not </w:t>
-      </w:r>
-      <w:r>
-        <w:lastRenderedPageBreak/>
-        <w:t xml:space="preserve">surprising due to its global usage of data), whereas DNPP had better performance when many drugs are represented (also not surprising, due to the increased chance of finding similar drug neighbors). We also found that Tensor outperformed DNPP at high observation densities. On the other hand, DNPP is conceptually simpler, uses only a single parameter, and requires less computation time. </w:t>
+        <w:pStyle w:val="Heading1"/>
+      </w:pPr>
+      <w:r>
+        <w:t>Discussion</w:t>
       </w:r>
     </w:p>
     <w:p>
       <w:pPr>
-        <w:pStyle w:val="TextIndent"/>
-      </w:pPr>
-      <w:r>
-        <w:t>Our framework produces testable and usable predictions at the L1000 profile level</w:t>
-      </w:r>
-      <w:r>
-        <w:t xml:space="preserve">. </w:t>
-      </w:r>
-      <w:r>
-        <w:t>More specifically</w:t>
-      </w:r>
-      <w:r>
-        <w:t xml:space="preserve">, each value corresponds to the differential expression </w:t>
-      </w:r>
-      <w:r>
-        <w:t xml:space="preserve">(CD) </w:t>
-      </w:r>
-      <w:r>
-        <w:t xml:space="preserve">value of one gene in one cell line perturbed by </w:t>
-      </w:r>
-      <w:r>
-        <w:t>one drug.</w:t>
-      </w:r>
-      <w:r>
-        <w:t xml:space="preserve"> However, the </w:t>
-      </w:r>
-      <w:r>
-        <w:t>CD</w:t>
-      </w:r>
-      <w:r>
-        <w:t xml:space="preserve"> value</w:t>
-      </w:r>
-      <w:r>
-        <w:t xml:space="preserve">s do not map directly to </w:t>
-      </w:r>
-      <w:r>
-        <w:t>measurable gene-level quan</w:t>
-      </w:r>
-      <w:r>
-        <w:t>tities</w:t>
-      </w:r>
-      <w:r>
-        <w:t xml:space="preserve"> such as fold change. </w:t>
-      </w:r>
-      <w:r>
-        <w:t>Therefore</w:t>
+        <w:pStyle w:val="spara"/>
+      </w:pPr>
+      <w:r>
+        <w:t xml:space="preserve">Expression profiles </w:t>
+      </w:r>
+      <w:r>
+        <w:t xml:space="preserve">characterizing </w:t>
+      </w:r>
+      <w:r>
+        <w:rPr>
+          <w:i/>
+        </w:rPr>
+        <w:t xml:space="preserve">in vitro </w:t>
+      </w:r>
+      <w:r>
+        <w:t>drug</w:t>
+      </w:r>
+      <w:r>
+        <w:t xml:space="preserve"> perturbations are useful for a variety of applications in drug discovery. </w:t>
+      </w:r>
+      <w:r>
+        <w:t xml:space="preserve">While many </w:t>
+      </w:r>
+      <w:r>
+        <w:t xml:space="preserve">thousands of such </w:t>
+      </w:r>
+      <w:r>
+        <w:t xml:space="preserve">expression profiles </w:t>
+      </w:r>
+      <w:r>
+        <w:t>have been measured</w:t>
       </w:r>
       <w:r>
         <w:t xml:space="preserve">, </w:t>
       </w:r>
       <w:r>
-        <w:t xml:space="preserve">we advise that, unless one compares predictions to the result of a CD analysis, predictions should either be treated </w:t>
-      </w:r>
-      <w:r>
-        <w:t xml:space="preserve">at the </w:t>
-      </w:r>
-      <w:r>
-        <w:t>level of a ranked list of genes, or thresholded to define DEGs.</w:t>
+        <w:t xml:space="preserve">large </w:t>
+      </w:r>
+      <w:r>
+        <w:t>gaps remain in th</w:t>
+      </w:r>
+      <w:r>
+        <w:t>e</w:t>
+      </w:r>
+      <w:r>
+        <w:t xml:space="preserve"> combinatorial space</w:t>
+      </w:r>
+      <w:r>
+        <w:t xml:space="preserve"> across drugs and cell types</w:t>
+      </w:r>
+      <w:r>
+        <w:t xml:space="preserve">. Hence, we asked whether it is possible to leverage existing data from other drug-cell combinations to predict </w:t>
+      </w:r>
+      <w:r>
+        <w:t>unmeasured</w:t>
+      </w:r>
+      <w:r>
+        <w:t xml:space="preserve"> profiles. </w:t>
+      </w:r>
+      <w:r>
+        <w:t>We tested both a local and a global approach</w:t>
+      </w:r>
+      <w:r>
+        <w:t>, finding that predictions are not only accurate in an overall sense but preserv</w:t>
+      </w:r>
+      <w:r>
+        <w:t>e signal that is biologically and</w:t>
+      </w:r>
+      <w:r>
+        <w:t xml:space="preserve"> therapeutically relevant, e.g. </w:t>
+      </w:r>
+      <w:r>
+        <w:t xml:space="preserve">maintaining gene correlation structure and connections </w:t>
+      </w:r>
+      <w:r>
+        <w:t>to disease signatures.</w:t>
       </w:r>
     </w:p>
     <w:p>
@@ -4079,61 +4072,64 @@
         <w:pStyle w:val="TextIndent"/>
       </w:pPr>
       <w:r>
-        <w:t xml:space="preserve">We noticed while processing the L1000 data </w:t>
-      </w:r>
-      <w:r>
-        <w:t xml:space="preserve">that roughly 2/3 of the </w:t>
-      </w:r>
-      <w:r>
-        <w:t>&gt;</w:t>
-      </w:r>
-      <w:r>
-        <w:t>20K drugs did not have any experiments with reliable (</w:t>
-      </w:r>
-      <w:r>
-        <w:t xml:space="preserve">i.e. </w:t>
-      </w:r>
-      <w:r>
-        <w:t xml:space="preserve">nominal </w:t>
-      </w:r>
-      <w:r>
-        <w:t xml:space="preserve">ACD </w:t>
-      </w:r>
-      <w:r>
-        <w:rPr>
-          <w:i/>
-        </w:rPr>
-        <w:t>p</w:t>
-      </w:r>
-      <w:r>
-        <w:t xml:space="preserve"> &lt; 0.1)</w:t>
-      </w:r>
-      <w:r>
-        <w:t xml:space="preserve"> measurements between replicates</w:t>
+        <w:t>Several results are consistent with our prior expectations for predictive performance</w:t>
+      </w:r>
+      <w:r>
+        <w:t xml:space="preserve">. First, we observed that more extremely differentially expressed genes </w:t>
+      </w:r>
+      <w:r>
+        <w:t xml:space="preserve">(e.g. the top 1%) </w:t>
+      </w:r>
+      <w:r>
+        <w:t xml:space="preserve">were easier to </w:t>
+      </w:r>
+      <w:r>
+        <w:t>recover</w:t>
+      </w:r>
+      <w:r>
+        <w:t xml:space="preserve"> than </w:t>
+      </w:r>
+      <w:r>
+        <w:t xml:space="preserve">more </w:t>
+      </w:r>
+      <w:r>
+        <w:t>moderately differentially expressed genes</w:t>
+      </w:r>
+      <w:r>
+        <w:t xml:space="preserve"> (e.g. the top 10%)</w:t>
+      </w:r>
+      <w:r>
+        <w:t xml:space="preserve">, perhaps due to a more reliable signal in the underlying measurements. </w:t>
+      </w:r>
+      <w:r>
+        <w:t>Also, results were generally stronger across all methods with increasing observation density, suggesting that the underlying assumptions made by each method are reasonable. F</w:t>
+      </w:r>
+      <w:r>
+        <w:t xml:space="preserve">inally, </w:t>
+      </w:r>
+      <w:r>
+        <w:t xml:space="preserve">drug responses that were </w:t>
+      </w:r>
+      <w:r>
+        <w:t xml:space="preserve">highly individual </w:t>
+      </w:r>
+      <w:r>
+        <w:t>across</w:t>
+      </w:r>
+      <w:r>
+        <w:t xml:space="preserve"> cell lines were generally more </w:t>
+      </w:r>
+      <w:r>
+        <w:t>challenging</w:t>
+      </w:r>
+      <w:r>
+        <w:t xml:space="preserve"> to predict</w:t>
+      </w:r>
+      <w:r>
+        <w:t>, but the proposed approaches were more robust to this (i.e. less correlated) than the two baselines</w:t>
       </w:r>
       <w:r>
         <w:t>.</w:t>
-      </w:r>
-      <w:r>
-        <w:t xml:space="preserve"> </w:t>
-      </w:r>
-      <w:r>
-        <w:t>While replicate consistency</w:t>
-      </w:r>
-      <w:r>
-        <w:t xml:space="preserve"> </w:t>
-      </w:r>
-      <w:r>
-        <w:t>may</w:t>
-      </w:r>
-      <w:r>
-        <w:t xml:space="preserve"> improve with </w:t>
-      </w:r>
-      <w:r>
-        <w:t>advances in</w:t>
-      </w:r>
-      <w:r>
-        <w:t xml:space="preserve"> data processing, it is likely that many of the drugs simply do not induce a strong enough expression response above biological or measurement noise levels. We believe that this should be considered carefully for any project working with L1000 drug profiles.</w:t>
       </w:r>
     </w:p>
     <w:p>
@@ -4141,7 +4137,44 @@
         <w:pStyle w:val="TextIndent"/>
       </w:pPr>
       <w:r>
-        <w:t>One limitation of our approach is the lack of established baselines. The baselines used in this study were relatively basic, but help to demonstrate that our predictions generally outperform alternatives that might be considered safe and intuitive. While few methods currently exist for systematic prediction of cell-type specific drug expression profiles, we expect that the methods and results presented in this study would serve as useful baselines for future work on improved methods.</w:t>
+        <w:lastRenderedPageBreak/>
+        <w:t>Both Tensor and DNPP</w:t>
+      </w:r>
+      <w:r>
+        <w:t xml:space="preserve"> </w:t>
+      </w:r>
+      <w:r>
+        <w:t xml:space="preserve">almost uniformly </w:t>
+      </w:r>
+      <w:r>
+        <w:t xml:space="preserve">outperformed the </w:t>
+      </w:r>
+      <w:r>
+        <w:t xml:space="preserve">averaging </w:t>
+      </w:r>
+      <w:r>
+        <w:t>baselines</w:t>
+      </w:r>
+      <w:r>
+        <w:t xml:space="preserve">, with generally similar performance between the two methods. They </w:t>
+      </w:r>
+      <w:r>
+        <w:t xml:space="preserve">particularly stood out in </w:t>
+      </w:r>
+      <w:r>
+        <w:t>their</w:t>
+      </w:r>
+      <w:r>
+        <w:t xml:space="preserve"> ability to preserve both </w:t>
+      </w:r>
+      <w:r>
+        <w:t xml:space="preserve">gene correlation structure, as well as </w:t>
+      </w:r>
+      <w:r>
+        <w:t>cell-specificity.</w:t>
+      </w:r>
+      <w:r>
+        <w:t xml:space="preserve"> Despite their overall similarity, several distinctions may help guide users in deciding which approach to use. First, we found that Tensor outperformed DNPP when a lot of information was available per drug (not surprising due to its global usage of data), whereas DNPP had better performance when many drugs are represented (also not surprising, due to the increased chance of finding similar drug neighbors). We also found that Tensor outperformed DNPP at high observation densities. On the other hand, DNPP is conceptually simpler, uses only a single parameter, and requires less computation time. </w:t>
       </w:r>
     </w:p>
     <w:p>
@@ -4149,130 +4182,61 @@
         <w:pStyle w:val="TextIndent"/>
       </w:pPr>
       <w:r>
-        <w:t>Several factors may have introduced bias into the results. First</w:t>
-      </w:r>
-      <w:r>
-        <w:t>, almost all of the cell lines are cancer</w:t>
-      </w:r>
-      <w:r>
-        <w:t>ous</w:t>
-      </w:r>
-      <w:r>
-        <w:t xml:space="preserve">, which may </w:t>
-      </w:r>
-      <w:r>
-        <w:t>result in more</w:t>
-      </w:r>
-      <w:r>
-        <w:t xml:space="preserve"> homogene</w:t>
-      </w:r>
-      <w:r>
-        <w:t xml:space="preserve">ous </w:t>
-      </w:r>
-      <w:r>
-        <w:t xml:space="preserve">expression compared with non-cancerous </w:t>
-      </w:r>
-      <w:r>
-        <w:lastRenderedPageBreak/>
-        <w:t xml:space="preserve">and/or patient-derived cells. </w:t>
-      </w:r>
-      <w:r>
-        <w:t>Second</w:t>
-      </w:r>
-      <w:r>
-        <w:t xml:space="preserve">, the </w:t>
-      </w:r>
-      <w:r>
-        <w:t xml:space="preserve">selection of landmark genes </w:t>
-      </w:r>
-      <w:r>
-        <w:t xml:space="preserve">may have biased the results. </w:t>
-      </w:r>
-      <w:r>
-        <w:t xml:space="preserve">One line of thinking is that, </w:t>
-      </w:r>
-      <w:r>
-        <w:t xml:space="preserve">due to the way these genes were selected, one would expect them to be relatively independent and therefore more difficult to predict than a random </w:t>
-      </w:r>
-      <w:r>
-        <w:t xml:space="preserve">set of </w:t>
-      </w:r>
-      <w:r>
-        <w:t xml:space="preserve">genes. If true, this would bias the results </w:t>
-      </w:r>
-      <w:r>
-        <w:t>in a</w:t>
-      </w:r>
-      <w:r>
-        <w:t xml:space="preserve"> more conservative</w:t>
-      </w:r>
-      <w:r>
-        <w:t xml:space="preserve"> direction</w:t>
+        <w:t>Our framework produces testable and usable predictions at the L1000 profile level</w:t>
       </w:r>
       <w:r>
         <w:t xml:space="preserve">. </w:t>
       </w:r>
       <w:r>
-        <w:t>Third, the</w:t>
-      </w:r>
-      <w:r>
-        <w:t xml:space="preserve"> presence of </w:t>
-      </w:r>
-      <w:r>
-        <w:t>chemically similar drugs in the tensor</w:t>
-      </w:r>
-      <w:r>
-        <w:t xml:space="preserve"> could potentially make the prediction problem easier than otherwise. However, </w:t>
-      </w:r>
-      <w:r>
-        <w:fldChar w:fldCharType="begin"/>
-      </w:r>
-      <w:r>
-        <w:instrText xml:space="preserve"> ADDIN EN.CITE &lt;EndNote&gt;&lt;Cite&gt;&lt;Author&gt;Chen&lt;/Author&gt;&lt;Year&gt;2015&lt;/Year&gt;&lt;RecNum&gt;307&lt;/RecNum&gt;&lt;DisplayText&gt;&lt;style face="italic superscript"&gt;24&lt;/style&gt;&lt;/DisplayText&gt;&lt;record&gt;&lt;rec-number&gt;307&lt;/rec-number&gt;&lt;foreign-keys&gt;&lt;key app="EN" db-id="z5xffwddp5rps0ez2x1xptr4azxt50rspf92" timestamp="1453158111"&gt;307&lt;/key&gt;&lt;/foreign-keys&gt;&lt;ref-type name="Journal Article"&gt;17&lt;/ref-type&gt;&lt;contributors&gt;&lt;authors&gt;&lt;author&gt;Chen, B&lt;/author&gt;&lt;author&gt;Greenside, P&lt;/author&gt;&lt;author&gt;Paik, H&lt;/author&gt;&lt;author&gt;Sirota, M&lt;/author&gt;&lt;author&gt;Hadley, D&lt;/author&gt;&lt;author&gt;Butte, AJ&lt;/author&gt;&lt;/authors&gt;&lt;/contributors&gt;&lt;titles&gt;&lt;title&gt;Relating Chemical Structure to Cellular Response: An Integrative Analysis of Gene Expression, Bioactivity, and Structural Data Across 11,000 Compounds&lt;/title&gt;&lt;secondary-title&gt;CPT: pharmacometrics &amp;amp; systems pharmacology&lt;/secondary-title&gt;&lt;/titles&gt;&lt;periodical&gt;&lt;full-title&gt;CPT Pharmacometrics Syst Pharmacol&lt;/full-title&gt;&lt;abbr-1&gt;CPT: pharmacometrics &amp;amp; systems pharmacology&lt;/abbr-1&gt;&lt;/periodical&gt;&lt;pages&gt;576-584&lt;/pages&gt;&lt;volume&gt;4&lt;/volume&gt;&lt;number&gt;10&lt;/number&gt;&lt;dates&gt;&lt;year&gt;2015&lt;/year&gt;&lt;/dates&gt;&lt;isbn&gt;2163-8306&lt;/isbn&gt;&lt;urls&gt;&lt;/urls&gt;&lt;/record&gt;&lt;/Cite&gt;&lt;/EndNote&gt;</w:instrText>
-      </w:r>
-      <w:r>
-        <w:fldChar w:fldCharType="separate"/>
-      </w:r>
-      <w:r>
-        <w:rPr>
-          <w:i/>
-          <w:noProof/>
-          <w:vertAlign w:val="superscript"/>
-        </w:rPr>
-        <w:t>24</w:t>
-      </w:r>
-      <w:r>
-        <w:fldChar w:fldCharType="end"/>
-      </w:r>
-      <w:r>
-        <w:t xml:space="preserve"> </w:t>
-      </w:r>
-      <w:r>
-        <w:t xml:space="preserve">recently showed </w:t>
-      </w:r>
-      <w:r>
-        <w:t xml:space="preserve">that there is </w:t>
-      </w:r>
-      <w:r>
-        <w:t xml:space="preserve">a </w:t>
-      </w:r>
-      <w:r>
-        <w:t xml:space="preserve">limited correspondence between </w:t>
-      </w:r>
-      <w:r>
-        <w:t xml:space="preserve">chemical </w:t>
-      </w:r>
-      <w:r>
-        <w:t xml:space="preserve">similarity and </w:t>
-      </w:r>
-      <w:r>
-        <w:t>expression, and furthermore, the quality of the results are quite consistent for tensors defined by random drug subsets (results not shown). Fourth, our CV experiments reduced observation density by 10%, and hence results would likely be further improved by using all available data. Finally, the L1000 data has highly imbalanced sampling across the drug-cell space (see Figure 7A), and this is l</w:t>
-      </w:r>
-      <w:r>
-        <w:t>ikely a source of positive bias</w:t>
-      </w:r>
-      <w:r>
-        <w:t>. Predictions made in the less-dense regions of the drug-cell space should therefore be used with caution and would likely benefit the most from methodological improvements.</w:t>
+        <w:t>More specifically</w:t>
+      </w:r>
+      <w:r>
+        <w:t xml:space="preserve">, each value corresponds to the differential expression </w:t>
+      </w:r>
+      <w:r>
+        <w:t xml:space="preserve">(CD) </w:t>
+      </w:r>
+      <w:r>
+        <w:t xml:space="preserve">value of one gene in one cell line perturbed by </w:t>
+      </w:r>
+      <w:r>
+        <w:t>one drug.</w:t>
+      </w:r>
+      <w:r>
+        <w:t xml:space="preserve"> However, the </w:t>
+      </w:r>
+      <w:r>
+        <w:t>CD</w:t>
+      </w:r>
+      <w:r>
+        <w:t xml:space="preserve"> value</w:t>
+      </w:r>
+      <w:r>
+        <w:t xml:space="preserve">s do not map directly to </w:t>
+      </w:r>
+      <w:r>
+        <w:t>measurable gene-level quan</w:t>
+      </w:r>
+      <w:r>
+        <w:t>tities</w:t>
+      </w:r>
+      <w:r>
+        <w:t xml:space="preserve"> such as fold change. </w:t>
+      </w:r>
+      <w:r>
+        <w:t>Therefore</w:t>
+      </w:r>
+      <w:r>
+        <w:t xml:space="preserve">, </w:t>
+      </w:r>
+      <w:r>
+        <w:t xml:space="preserve">we advise that, unless one compares predictions to the result of a CD analysis, predictions should either be treated </w:t>
+      </w:r>
+      <w:r>
+        <w:t xml:space="preserve">at the </w:t>
+      </w:r>
+      <w:r>
+        <w:t>level of a ranked list of genes, or thresholded to define DEGs.</w:t>
       </w:r>
     </w:p>
     <w:p>
@@ -4280,25 +4244,61 @@
         <w:pStyle w:val="TextIndent"/>
       </w:pPr>
       <w:r>
-        <w:t>Some methodological directions that we believe are worth exploring are: 1) incorporating nonlinear modeling; 2)</w:t>
+        <w:t xml:space="preserve">We noticed while processing the L1000 data </w:t>
+      </w:r>
+      <w:r>
+        <w:t xml:space="preserve">that roughly 2/3 of the </w:t>
+      </w:r>
+      <w:r>
+        <w:t>&gt;</w:t>
+      </w:r>
+      <w:r>
+        <w:t>20K drugs did not have any experiments with reliable (</w:t>
+      </w:r>
+      <w:r>
+        <w:t xml:space="preserve">i.e. </w:t>
+      </w:r>
+      <w:r>
+        <w:t xml:space="preserve">nominal </w:t>
+      </w:r>
+      <w:r>
+        <w:t xml:space="preserve">ACD </w:t>
+      </w:r>
+      <w:r>
+        <w:rPr>
+          <w:i/>
+        </w:rPr>
+        <w:t>p</w:t>
+      </w:r>
+      <w:r>
+        <w:t xml:space="preserve"> &lt; 0.1)</w:t>
+      </w:r>
+      <w:r>
+        <w:t xml:space="preserve"> measurements between replicates</w:t>
+      </w:r>
+      <w:r>
+        <w:t>.</w:t>
       </w:r>
       <w:r>
         <w:t xml:space="preserve"> </w:t>
       </w:r>
       <w:r>
-        <w:t>incorporating auxiliary</w:t>
+        <w:t>While replicate consistency</w:t>
       </w:r>
       <w:r>
         <w:t xml:space="preserve"> </w:t>
       </w:r>
       <w:r>
-        <w:t>similarity</w:t>
-      </w:r>
-      <w:r>
-        <w:t xml:space="preserve"> information</w:t>
-      </w:r>
-      <w:r>
-        <w:t>; 3) leveraging/modeling measurement reliability; and 4) adopting a probabilistic framework. This last direction, in addition to improving accuracy, could provide a measure of confidence around each prediction.</w:t>
+        <w:t>may</w:t>
+      </w:r>
+      <w:r>
+        <w:t xml:space="preserve"> improve with </w:t>
+      </w:r>
+      <w:r>
+        <w:t>advances in</w:t>
+      </w:r>
+      <w:r>
+        <w:t xml:space="preserve"> data processing, it is likely that many of the drugs simply do not induce a strong enough expression response above biological or measurement noise levels. We believe that this should be considered carefully for any project working with L1000 drug profiles.</w:t>
       </w:r>
     </w:p>
     <w:p>
@@ -4306,59 +4306,7 @@
         <w:pStyle w:val="TextIndent"/>
       </w:pPr>
       <w:r>
-        <w:t>Our approach could readily be applied and evaluated on many other biological datasets where data span at least three categorical axes. Such datasets</w:t>
-      </w:r>
-      <w:r>
-        <w:t xml:space="preserve"> </w:t>
-      </w:r>
-      <w:r>
-        <w:t>include CMap, with dimensions of drugs, genes, and cell types, and the Genotype-Tissue Expression (GTEx)</w:t>
-      </w:r>
-      <w:r>
-        <w:fldChar w:fldCharType="begin"/>
-      </w:r>
-      <w:r>
-        <w:instrText xml:space="preserve"> ADDIN EN.CITE &lt;EndNote&gt;&lt;Cite&gt;&lt;Author&gt;Melé&lt;/Author&gt;&lt;Year&gt;2015&lt;/Year&gt;&lt;RecNum&gt;351&lt;/RecNum&gt;&lt;DisplayText&gt;&lt;style face="italic superscript"&gt;25&lt;/style&gt;&lt;/DisplayText&gt;&lt;record&gt;&lt;rec-number&gt;351&lt;/rec-number&gt;&lt;foreign-keys&gt;&lt;key app="EN" db-id="z5xffwddp5rps0ez2x1xptr4azxt50rspf92" timestamp="1459915609"&gt;351&lt;/key&gt;&lt;/foreign-keys&gt;&lt;ref-type name="Journal Article"&gt;17&lt;/ref-type&gt;&lt;contributors&gt;&lt;authors&gt;&lt;author&gt;Melé, Marta&lt;/author&gt;&lt;author&gt;Ferreira, Pedro G&lt;/author&gt;&lt;author&gt;Reverter, Ferran&lt;/author&gt;&lt;author&gt;DeLuca, David S&lt;/author&gt;&lt;author&gt;Monlong, Jean&lt;/author&gt;&lt;author&gt;Sammeth, Michael&lt;/author&gt;&lt;author&gt;Young, Taylor R&lt;/author&gt;&lt;author&gt;Goldmann, Jakob M&lt;/author&gt;&lt;author&gt;Pervouchine, Dmitri D&lt;/author&gt;&lt;author&gt;Sullivan, Timothy J&lt;/author&gt;&lt;/authors&gt;&lt;/contributors&gt;&lt;titles&gt;&lt;title&gt;The human transcriptome across tissues and individuals&lt;/title&gt;&lt;secondary-title&gt;Science&lt;/secondary-title&gt;&lt;/titles&gt;&lt;periodical&gt;&lt;full-title&gt;Science&lt;/full-title&gt;&lt;abbr-1&gt;Science&lt;/abbr-1&gt;&lt;/periodical&gt;&lt;pages&gt;660-665&lt;/pages&gt;&lt;volume&gt;348&lt;/volume&gt;&lt;number&gt;6235&lt;/number&gt;&lt;dates&gt;&lt;year&gt;2015&lt;/year&gt;&lt;/dates&gt;&lt;isbn&gt;0036-8075&lt;/isbn&gt;&lt;urls&gt;&lt;/urls&gt;&lt;/record&gt;&lt;/Cite&gt;&lt;/EndNote&gt;</w:instrText>
-      </w:r>
-      <w:r>
-        <w:fldChar w:fldCharType="separate"/>
-      </w:r>
-      <w:r>
-        <w:rPr>
-          <w:i/>
-          <w:noProof/>
-          <w:vertAlign w:val="superscript"/>
-        </w:rPr>
-        <w:t>25</w:t>
-      </w:r>
-      <w:r>
-        <w:fldChar w:fldCharType="end"/>
-      </w:r>
-      <w:r>
-        <w:t xml:space="preserve"> and Braineac datasets</w:t>
-      </w:r>
-      <w:r>
-        <w:fldChar w:fldCharType="begin"/>
-      </w:r>
-      <w:r>
-        <w:instrText xml:space="preserve"> ADDIN EN.CITE &lt;EndNote&gt;&lt;Cite&gt;&lt;Author&gt;Glass&lt;/Author&gt;&lt;Year&gt;2013&lt;/Year&gt;&lt;RecNum&gt;352&lt;/RecNum&gt;&lt;DisplayText&gt;&lt;style face="italic superscript"&gt;26&lt;/style&gt;&lt;/DisplayText&gt;&lt;record&gt;&lt;rec-number&gt;352&lt;/rec-number&gt;&lt;foreign-keys&gt;&lt;key app="EN" db-id="z5xffwddp5rps0ez2x1xptr4azxt50rspf92" timestamp="1459916338"&gt;352&lt;/key&gt;&lt;/foreign-keys&gt;&lt;ref-type name="Journal Article"&gt;17&lt;/ref-type&gt;&lt;contributors&gt;&lt;authors&gt;&lt;author&gt;Glass, Daniel&lt;/author&gt;&lt;author&gt;Viñuela, Ana&lt;/author&gt;&lt;author&gt;Davies, Matthew N&lt;/author&gt;&lt;author&gt;Ramasamy, Adaikalavan&lt;/author&gt;&lt;author&gt;Parts, Leopold&lt;/author&gt;&lt;author&gt;Knowles, David&lt;/author&gt;&lt;author&gt;Brown, Andrew A&lt;/author&gt;&lt;author&gt;Hedman, Asa K&lt;/author&gt;&lt;author&gt;Small, Kerrin S&lt;/author&gt;&lt;author&gt;Buil, Alfonso&lt;/author&gt;&lt;/authors&gt;&lt;/contributors&gt;&lt;titles&gt;&lt;title&gt;Gene expression changes with age in skin, adipose tissue, blood and brain&lt;/title&gt;&lt;secondary-title&gt;Genome Biol&lt;/secondary-title&gt;&lt;/titles&gt;&lt;periodical&gt;&lt;full-title&gt;Genome Biol&lt;/full-title&gt;&lt;/periodical&gt;&lt;pages&gt;R75&lt;/pages&gt;&lt;volume&gt;14&lt;/volume&gt;&lt;number&gt;7&lt;/number&gt;&lt;dates&gt;&lt;year&gt;2013&lt;/year&gt;&lt;/dates&gt;&lt;urls&gt;&lt;/urls&gt;&lt;/record&gt;&lt;/Cite&gt;&lt;/EndNote&gt;</w:instrText>
-      </w:r>
-      <w:r>
-        <w:fldChar w:fldCharType="separate"/>
-      </w:r>
-      <w:r>
-        <w:rPr>
-          <w:i/>
-          <w:noProof/>
-          <w:vertAlign w:val="superscript"/>
-        </w:rPr>
-        <w:t>26</w:t>
-      </w:r>
-      <w:r>
-        <w:fldChar w:fldCharType="end"/>
-      </w:r>
-      <w:r>
-        <w:t>, each spanning individuals, genes, and tissues.</w:t>
+        <w:t>One limitation of our approach is the lack of established baselines. The baselines used in this study were relatively basic, but help to demonstrate that our predictions generally outperform alternatives that might be considered safe and intuitive. While few methods currently exist for systematic prediction of cell-type specific drug expression profiles, we expect that the methods and results presented in this study would serve as useful baselines for future work on improved methods.</w:t>
       </w:r>
     </w:p>
     <w:p>
@@ -4366,13 +4314,82 @@
         <w:pStyle w:val="TextIndent"/>
       </w:pPr>
       <w:r>
-        <w:t>One exciting extension of this work would be to develop an algorithm to choose experiments among the unmeasured drug-cell combinations to assay on the L1000 platform in order to most efficiently map out the space and improve subsequent predictions. Toward this end, we envision an active learning framework similar to</w:t>
+        <w:t>Several factors may have introduced bias into the results. First</w:t>
+      </w:r>
+      <w:r>
+        <w:t>, almost all of the cell lines are cancer</w:t>
+      </w:r>
+      <w:r>
+        <w:t>ous</w:t>
+      </w:r>
+      <w:r>
+        <w:t xml:space="preserve">, which may </w:t>
+      </w:r>
+      <w:r>
+        <w:t>result in more</w:t>
+      </w:r>
+      <w:r>
+        <w:t xml:space="preserve"> homogene</w:t>
+      </w:r>
+      <w:r>
+        <w:t xml:space="preserve">ous </w:t>
+      </w:r>
+      <w:r>
+        <w:t xml:space="preserve">expression compared with non-cancerous and/or patient-derived cells. </w:t>
+      </w:r>
+      <w:r>
+        <w:t>Second</w:t>
+      </w:r>
+      <w:r>
+        <w:t xml:space="preserve">, the </w:t>
+      </w:r>
+      <w:r>
+        <w:t xml:space="preserve">selection of landmark genes </w:t>
+      </w:r>
+      <w:r>
+        <w:t xml:space="preserve">may have biased the results. </w:t>
+      </w:r>
+      <w:r>
+        <w:t xml:space="preserve">One line of thinking is that, </w:t>
+      </w:r>
+      <w:r>
+        <w:t xml:space="preserve">due to the way these genes were selected, one would expect them to be relatively independent and therefore more difficult to predict than a random </w:t>
+      </w:r>
+      <w:r>
+        <w:t xml:space="preserve">set of </w:t>
+      </w:r>
+      <w:r>
+        <w:t xml:space="preserve">genes. If true, this would bias the results </w:t>
+      </w:r>
+      <w:r>
+        <w:t>in a</w:t>
+      </w:r>
+      <w:r>
+        <w:t xml:space="preserve"> more conservative</w:t>
+      </w:r>
+      <w:r>
+        <w:t xml:space="preserve"> direction</w:t>
+      </w:r>
+      <w:r>
+        <w:t xml:space="preserve">. </w:t>
+      </w:r>
+      <w:r>
+        <w:t>Third, the</w:t>
+      </w:r>
+      <w:r>
+        <w:t xml:space="preserve"> presence of </w:t>
+      </w:r>
+      <w:r>
+        <w:t>chemically similar drugs in the tensor</w:t>
+      </w:r>
+      <w:r>
+        <w:t xml:space="preserve"> could potentially make the prediction problem easier than otherwise. However, </w:t>
       </w:r>
       <w:r>
         <w:fldChar w:fldCharType="begin"/>
       </w:r>
       <w:r>
-        <w:instrText xml:space="preserve"> ADDIN EN.CITE &lt;EndNote&gt;&lt;Cite&gt;&lt;Author&gt;Kangas&lt;/Author&gt;&lt;Year&gt;2014&lt;/Year&gt;&lt;RecNum&gt;345&lt;/RecNum&gt;&lt;DisplayText&gt;&lt;style face="italic superscript"&gt;27&lt;/style&gt;&lt;/DisplayText&gt;&lt;record&gt;&lt;rec-number&gt;345&lt;/rec-number&gt;&lt;foreign-keys&gt;&lt;key app="EN" db-id="z5xffwddp5rps0ez2x1xptr4azxt50rspf92" timestamp="1456870169"&gt;345&lt;/key&gt;&lt;/foreign-keys&gt;&lt;ref-type name="Journal Article"&gt;17&lt;/ref-type&gt;&lt;contributors&gt;&lt;authors&gt;&lt;author&gt;Kangas, Joshua D&lt;/author&gt;&lt;author&gt;Naik, Armaghan W&lt;/author&gt;&lt;author&gt;Murphy, Robert F&lt;/author&gt;&lt;/authors&gt;&lt;/contributors&gt;&lt;titles&gt;&lt;title&gt;Efficient discovery of responses of proteins to compounds using active learning&lt;/title&gt;&lt;secondary-title&gt;BMC bioinformatics&lt;/secondary-title&gt;&lt;/titles&gt;&lt;periodical&gt;&lt;full-title&gt;BMC bioinformatics&lt;/full-title&gt;&lt;/periodical&gt;&lt;pages&gt;1&lt;/pages&gt;&lt;volume&gt;15&lt;/volume&gt;&lt;number&gt;1&lt;/number&gt;&lt;dates&gt;&lt;year&gt;2014&lt;/year&gt;&lt;/dates&gt;&lt;isbn&gt;1471-2105&lt;/isbn&gt;&lt;urls&gt;&lt;/urls&gt;&lt;/record&gt;&lt;/Cite&gt;&lt;/EndNote&gt;</w:instrText>
+        <w:instrText xml:space="preserve"> ADDIN EN.CITE &lt;EndNote&gt;&lt;Cite&gt;&lt;Author&gt;Chen&lt;/Author&gt;&lt;Year&gt;2015&lt;/Year&gt;&lt;RecNum&gt;307&lt;/RecNum&gt;&lt;DisplayText&gt;&lt;style face="italic superscript"&gt;24&lt;/style&gt;&lt;/DisplayText&gt;&lt;record&gt;&lt;rec-number&gt;307&lt;/rec-number&gt;&lt;foreign-keys&gt;&lt;key app="EN" db-id="z5xffwddp5rps0ez2x1xptr4azxt50rspf92" timestamp="1453158111"&gt;307&lt;/key&gt;&lt;/foreign-keys&gt;&lt;ref-type name="Journal Article"&gt;17&lt;/ref-type&gt;&lt;contributors&gt;&lt;authors&gt;&lt;author&gt;Chen, B&lt;/author&gt;&lt;author&gt;Greenside, P&lt;/author&gt;&lt;author&gt;Paik, H&lt;/author&gt;&lt;author&gt;Sirota, M&lt;/author&gt;&lt;author&gt;Hadley, D&lt;/author&gt;&lt;author&gt;Butte, AJ&lt;/author&gt;&lt;/authors&gt;&lt;/contributors&gt;&lt;titles&gt;&lt;title&gt;Relating Chemical Structure to Cellular Response: An Integrative Analysis of Gene Expression, Bioactivity, and Structural Data Across 11,000 Compounds&lt;/title&gt;&lt;secondary-title&gt;CPT: pharmacometrics &amp;amp; systems pharmacology&lt;/secondary-title&gt;&lt;/titles&gt;&lt;periodical&gt;&lt;full-title&gt;CPT Pharmacometrics Syst Pharmacol&lt;/full-title&gt;&lt;abbr-1&gt;CPT: pharmacometrics &amp;amp; systems pharmacology&lt;/abbr-1&gt;&lt;/periodical&gt;&lt;pages&gt;576-584&lt;/pages&gt;&lt;volume&gt;4&lt;/volume&gt;&lt;number&gt;10&lt;/number&gt;&lt;dates&gt;&lt;year&gt;2015&lt;/year&gt;&lt;/dates&gt;&lt;isbn&gt;2163-8306&lt;/isbn&gt;&lt;urls&gt;&lt;/urls&gt;&lt;/record&gt;&lt;/Cite&gt;&lt;/EndNote&gt;</w:instrText>
       </w:r>
       <w:r>
         <w:fldChar w:fldCharType="separate"/>
@@ -4383,48 +4400,44 @@
           <w:noProof/>
           <w:vertAlign w:val="superscript"/>
         </w:rPr>
-        <w:t>27</w:t>
+        <w:t>24</w:t>
       </w:r>
       <w:r>
         <w:fldChar w:fldCharType="end"/>
       </w:r>
       <w:r>
-        <w:t>. Another extension of the work is to make possible ‘out-of-sample’ predictions</w:t>
-      </w:r>
-      <w:r>
-        <w:fldChar w:fldCharType="begin"/>
-      </w:r>
-      <w:r>
-        <w:instrText xml:space="preserve"> ADDIN EN.CITE &lt;EndNote&gt;&lt;Cite&gt;&lt;Author&gt;Wang&lt;/Author&gt;&lt;Year&gt;2016&lt;/Year&gt;&lt;RecNum&gt;364&lt;/RecNum&gt;&lt;DisplayText&gt;&lt;style face="italic superscript"&gt;28&lt;/style&gt;&lt;/DisplayText&gt;&lt;record&gt;&lt;rec-number&gt;364&lt;/rec-number&gt;&lt;foreign-keys&gt;&lt;key app="EN" db-id="z5xffwddp5rps0ez2x1xptr4azxt50rspf92" timestamp="1469752368"&gt;364&lt;/key&gt;&lt;/foreign-keys&gt;&lt;ref-type name="Journal Article"&gt;17&lt;/ref-type&gt;&lt;contributors&gt;&lt;authors&gt;&lt;author&gt;Wang, Jiebiao&lt;/author&gt;&lt;author&gt;Gamazon, Eric R&lt;/author&gt;&lt;author&gt;Pierce, Brandon L&lt;/author&gt;&lt;author&gt;Stranger, Barbara E&lt;/author&gt;&lt;author&gt;Im, Hae Kyung&lt;/author&gt;&lt;author&gt;Gibbons, Robert D&lt;/author&gt;&lt;author&gt;Cox, Nancy J&lt;/author&gt;&lt;author&gt;Nicolae, Dan L&lt;/author&gt;&lt;author&gt;Chen, Lin S&lt;/author&gt;&lt;/authors&gt;&lt;/contributors&gt;&lt;titles&gt;&lt;title&gt;Imputing Gene Expression in Uncollected Tissues Within and Beyond GTEx&lt;/title&gt;&lt;secondary-title&gt;The American Journal of Human Genetics&lt;/secondary-title&gt;&lt;/titles&gt;&lt;periodical&gt;&lt;full-title&gt;The American Journal of Human Genetics&lt;/full-title&gt;&lt;/periodical&gt;&lt;pages&gt;697-708&lt;/pages&gt;&lt;volume&gt;98&lt;/volume&gt;&lt;number&gt;4&lt;/number&gt;&lt;dates&gt;&lt;year&gt;2016&lt;/year&gt;&lt;/dates&gt;&lt;isbn&gt;0002-9297&lt;/isbn&gt;&lt;urls&gt;&lt;/urls&gt;&lt;/record&gt;&lt;/Cite&gt;&lt;/EndNote&gt;</w:instrText>
-      </w:r>
-      <w:r>
-        <w:fldChar w:fldCharType="separate"/>
-      </w:r>
-      <w:r>
-        <w:rPr>
-          <w:i/>
-          <w:noProof/>
-          <w:vertAlign w:val="superscript"/>
-        </w:rPr>
-        <w:t>28</w:t>
-      </w:r>
-      <w:r>
-        <w:fldChar w:fldCharType="end"/>
-      </w:r>
-      <w:r>
-        <w:t xml:space="preserve">, which  would be particularly useful for situations in which measurements are difficult to obtain (e.g. for human </w:t>
-      </w:r>
-      <w:r>
-        <w:rPr>
-          <w:i/>
-        </w:rPr>
-        <w:t xml:space="preserve">in vivo </w:t>
-      </w:r>
-      <w:r>
-        <w:t xml:space="preserve">brain tissue expression) but where related measurements in more accessible tissues (e.g., neuronal cell types from induced pluripotent stem cells) could be obtained. This would likely require an integrative approach leveraging additional data sets and metrics (e.g., cell line genetic similarity as auxiliary data for </w:t>
-      </w:r>
-      <w:r>
-        <w:t>tensor completion).</w:t>
+        <w:t xml:space="preserve"> </w:t>
+      </w:r>
+      <w:r>
+        <w:t xml:space="preserve">recently showed </w:t>
+      </w:r>
+      <w:r>
+        <w:t xml:space="preserve">that there is </w:t>
+      </w:r>
+      <w:r>
+        <w:t xml:space="preserve">a </w:t>
+      </w:r>
+      <w:r>
+        <w:t xml:space="preserve">limited correspondence between </w:t>
+      </w:r>
+      <w:r>
+        <w:t xml:space="preserve">chemical </w:t>
+      </w:r>
+      <w:r>
+        <w:t xml:space="preserve">similarity and </w:t>
+      </w:r>
+      <w:r>
+        <w:t>expression, and furthermore, the quality of the results are quite consistent for tensors defined by random drug subsets (results not shown). Fourth, our CV experiments reduced observation density by 10%, and hence results would likely be further improved by using all available data. Finally, the L1000 data has highly imbalanced sampling across the drug-cell space (see Figure 7A), and this is l</w:t>
+      </w:r>
+      <w:r>
+        <w:t>ikely a source of positive bias</w:t>
+      </w:r>
+      <w:r>
+        <w:t>. Predictions made in the less-dense regions of the drug-</w:t>
+      </w:r>
+      <w:r>
+        <w:lastRenderedPageBreak/>
+        <w:t>cell space should therefore be used with caution and would likely benefit the most from methodological improvements.</w:t>
       </w:r>
     </w:p>
     <w:p>
@@ -4432,217 +4445,369 @@
         <w:pStyle w:val="TextIndent"/>
       </w:pPr>
       <w:r>
-        <w:t xml:space="preserve">To the best of our knowledge, this work is the first attempt at prediction of expression profiles using only expression from related experimental conditions. Hence, we consider this work to be a </w:t>
-      </w:r>
-      <w:r>
-        <w:t xml:space="preserve">compelling </w:t>
-      </w:r>
-      <w:r>
-        <w:t>proof-of-</w:t>
-      </w:r>
-      <w:r>
-        <w:t>concept,</w:t>
+        <w:t>Some methodological directions that we believe are worth exploring are: 1) incorporating nonlinear modeling; 2)</w:t>
       </w:r>
       <w:r>
         <w:t xml:space="preserve"> </w:t>
       </w:r>
       <w:r>
-        <w:t>demonstrating</w:t>
-      </w:r>
-      <w:r>
-        <w:t xml:space="preserve"> the feasibility </w:t>
-      </w:r>
-      <w:r>
-        <w:t>of this prediction task and paving the way for applications to new types of data in the future.</w:t>
+        <w:t>incorporating auxiliary</w:t>
+      </w:r>
+      <w:r>
+        <w:t xml:space="preserve"> </w:t>
+      </w:r>
+      <w:r>
+        <w:t>similarity</w:t>
+      </w:r>
+      <w:r>
+        <w:t xml:space="preserve"> information</w:t>
+      </w:r>
+      <w:r>
+        <w:t>; 3) leveraging/modeling measurement reliability; and 4) adopting a probabilistic framework. This last direction, in addition to improving accuracy, could provide a measure of confidence around each prediction.</w:t>
       </w:r>
     </w:p>
     <w:p>
       <w:pPr>
-        <w:pStyle w:val="NonumHead-1"/>
-        <w:rPr>
-          <w:caps/>
-        </w:rPr>
-      </w:pPr>
-      <w:r>
-        <w:t>Funding</w:t>
+        <w:pStyle w:val="TextIndent"/>
+      </w:pPr>
+      <w:r>
+        <w:t>Our approach could readily be applied and evaluated on many other biological datasets where data span at least three categorical axes. Such datasets</w:t>
+      </w:r>
+      <w:r>
+        <w:t xml:space="preserve"> </w:t>
+      </w:r>
+      <w:r>
+        <w:t>include CMap, with dimensions of drugs, genes, and cell types, and the Genotype-Tissue Expression (GTEx)</w:t>
+      </w:r>
+      <w:r>
+        <w:fldChar w:fldCharType="begin"/>
+      </w:r>
+      <w:r>
+        <w:instrText xml:space="preserve"> ADDIN EN.CITE &lt;EndNote&gt;&lt;Cite&gt;&lt;Author&gt;Melé&lt;/Author&gt;&lt;Year&gt;2015&lt;/Year&gt;&lt;RecNum&gt;351&lt;/RecNum&gt;&lt;DisplayText&gt;&lt;style face="italic superscript"&gt;25&lt;/style&gt;&lt;/DisplayText&gt;&lt;record&gt;&lt;rec-number&gt;351&lt;/rec-number&gt;&lt;foreign-keys&gt;&lt;key app="EN" db-id="z5xffwddp5rps0ez2x1xptr4azxt50rspf92" timestamp="1459915609"&gt;351&lt;/key&gt;&lt;/foreign-keys&gt;&lt;ref-type name="Journal Article"&gt;17&lt;/ref-type&gt;&lt;contributors&gt;&lt;authors&gt;&lt;author&gt;Melé, Marta&lt;/author&gt;&lt;author&gt;Ferreira, Pedro G&lt;/author&gt;&lt;author&gt;Reverter, Ferran&lt;/author&gt;&lt;author&gt;DeLuca, David S&lt;/author&gt;&lt;author&gt;Monlong, Jean&lt;/author&gt;&lt;author&gt;Sammeth, Michael&lt;/author&gt;&lt;author&gt;Young, Taylor R&lt;/author&gt;&lt;author&gt;Goldmann, Jakob M&lt;/author&gt;&lt;author&gt;Pervouchine, Dmitri D&lt;/author&gt;&lt;author&gt;Sullivan, Timothy J&lt;/author&gt;&lt;/authors&gt;&lt;/contributors&gt;&lt;titles&gt;&lt;title&gt;The human transcriptome across tissues and individuals&lt;/title&gt;&lt;secondary-title&gt;Science&lt;/secondary-title&gt;&lt;/titles&gt;&lt;periodical&gt;&lt;full-title&gt;Science&lt;/full-title&gt;&lt;abbr-1&gt;Science&lt;/abbr-1&gt;&lt;/periodical&gt;&lt;pages&gt;660-665&lt;/pages&gt;&lt;volume&gt;348&lt;/volume&gt;&lt;number&gt;6235&lt;/number&gt;&lt;dates&gt;&lt;year&gt;2015&lt;/year&gt;&lt;/dates&gt;&lt;isbn&gt;0036-8075&lt;/isbn&gt;&lt;urls&gt;&lt;/urls&gt;&lt;/record&gt;&lt;/Cite&gt;&lt;/EndNote&gt;</w:instrText>
+      </w:r>
+      <w:r>
+        <w:fldChar w:fldCharType="separate"/>
+      </w:r>
+      <w:r>
+        <w:rPr>
+          <w:i/>
+          <w:noProof/>
+          <w:vertAlign w:val="superscript"/>
+        </w:rPr>
+        <w:t>25</w:t>
+      </w:r>
+      <w:r>
+        <w:fldChar w:fldCharType="end"/>
+      </w:r>
+      <w:r>
+        <w:t xml:space="preserve"> and Braineac datasets</w:t>
+      </w:r>
+      <w:r>
+        <w:fldChar w:fldCharType="begin"/>
+      </w:r>
+      <w:r>
+        <w:instrText xml:space="preserve"> ADDIN EN.CITE &lt;EndNote&gt;&lt;Cite&gt;&lt;Author&gt;Glass&lt;/Author&gt;&lt;Year&gt;2013&lt;/Year&gt;&lt;RecNum&gt;352&lt;/RecNum&gt;&lt;DisplayText&gt;&lt;style face="italic superscript"&gt;26&lt;/style&gt;&lt;/DisplayText&gt;&lt;record&gt;&lt;rec-number&gt;352&lt;/rec-number&gt;&lt;foreign-keys&gt;&lt;key app="EN" db-id="z5xffwddp5rps0ez2x1xptr4azxt50rspf92" timestamp="1459916338"&gt;352&lt;/key&gt;&lt;/foreign-keys&gt;&lt;ref-type name="Journal Article"&gt;17&lt;/ref-type&gt;&lt;contributors&gt;&lt;authors&gt;&lt;author&gt;Glass, Daniel&lt;/author&gt;&lt;author&gt;Viñuela, Ana&lt;/author&gt;&lt;author&gt;Davies, Matthew N&lt;/author&gt;&lt;author&gt;Ramasamy, Adaikalavan&lt;/author&gt;&lt;author&gt;Parts, Leopold&lt;/author&gt;&lt;author&gt;Knowles, David&lt;/author&gt;&lt;author&gt;Brown, Andrew A&lt;/author&gt;&lt;author&gt;Hedman, Asa K&lt;/author&gt;&lt;author&gt;Small, Kerrin S&lt;/author&gt;&lt;author&gt;Buil, Alfonso&lt;/author&gt;&lt;/authors&gt;&lt;/contributors&gt;&lt;titles&gt;&lt;title&gt;Gene expression changes with age in skin, adipose tissue, blood and brain&lt;/title&gt;&lt;secondary-title&gt;Genome Biol&lt;/secondary-title&gt;&lt;/titles&gt;&lt;periodical&gt;&lt;full-title&gt;Genome Biol&lt;/full-title&gt;&lt;/periodical&gt;&lt;pages&gt;R75&lt;/pages&gt;&lt;volume&gt;14&lt;/volume&gt;&lt;number&gt;7&lt;/number&gt;&lt;dates&gt;&lt;year&gt;2013&lt;/year&gt;&lt;/dates&gt;&lt;urls&gt;&lt;/urls&gt;&lt;/record&gt;&lt;/Cite&gt;&lt;/EndNote&gt;</w:instrText>
+      </w:r>
+      <w:r>
+        <w:fldChar w:fldCharType="separate"/>
+      </w:r>
+      <w:r>
+        <w:rPr>
+          <w:i/>
+          <w:noProof/>
+          <w:vertAlign w:val="superscript"/>
+        </w:rPr>
+        <w:t>26</w:t>
+      </w:r>
+      <w:r>
+        <w:fldChar w:fldCharType="end"/>
+      </w:r>
+      <w:r>
+        <w:t>, each spanning individuals, genes, and tissues.</w:t>
       </w:r>
     </w:p>
     <w:p>
       <w:pPr>
-        <w:pStyle w:val="spara"/>
-        <w:rPr>
-          <w:lang w:eastAsia="en-IN"/>
-        </w:rPr>
-      </w:pPr>
-      <w:r>
-        <w:rPr>
-          <w:lang w:val="en-GB" w:eastAsia="en-IN"/>
-        </w:rPr>
-        <w:t xml:space="preserve">This work was supported by </w:t>
-      </w:r>
-      <w:r>
-        <w:rPr>
-          <w:lang w:eastAsia="en-IN"/>
-        </w:rPr>
-        <w:t xml:space="preserve">the following grants from the </w:t>
-      </w:r>
-      <w:r>
-        <w:rPr>
-          <w:lang w:eastAsia="en-IN"/>
-        </w:rPr>
-        <w:t xml:space="preserve">NIH: </w:t>
-      </w:r>
-      <w:r>
-        <w:rPr>
-          <w:lang w:eastAsia="en-IN"/>
-        </w:rPr>
-        <w:t>Illuminating the Druggable Genome (IDG)</w:t>
-      </w:r>
-      <w:r>
-        <w:rPr>
-          <w:lang w:eastAsia="en-IN"/>
-        </w:rPr>
-        <w:t xml:space="preserve"> </w:t>
-      </w:r>
-      <w:r>
-        <w:rPr>
-          <w:lang w:eastAsia="en-IN"/>
-        </w:rPr>
-        <w:t xml:space="preserve">sponsored by NIH Common Fund and the </w:t>
-      </w:r>
-      <w:r>
-        <w:rPr>
-          <w:lang w:eastAsia="en-IN"/>
-        </w:rPr>
-        <w:t>NCI</w:t>
-      </w:r>
-      <w:r>
-        <w:rPr>
-          <w:lang w:eastAsia="en-IN"/>
-        </w:rPr>
-        <w:t xml:space="preserve"> [U54CA189201]; </w:t>
-      </w:r>
-      <w:r>
-        <w:rPr>
-          <w:lang w:eastAsia="en-IN"/>
-        </w:rPr>
-        <w:t>NIDDK [</w:t>
-      </w:r>
-      <w:r>
-        <w:rPr>
-          <w:lang w:eastAsia="en-IN"/>
-        </w:rPr>
-        <w:t>R01DK098242</w:t>
-      </w:r>
-      <w:r>
-        <w:rPr>
-          <w:lang w:eastAsia="en-IN"/>
-        </w:rPr>
-        <w:t xml:space="preserve">] </w:t>
-      </w:r>
-      <w:r>
-        <w:rPr>
-          <w:lang w:eastAsia="en-IN"/>
-        </w:rPr>
-        <w:t xml:space="preserve">and the National Center for Advancing Translational Sciences [UL1TR000067] Clinical and Translational Science Award, to </w:t>
-      </w:r>
-      <w:r>
-        <w:rPr>
-          <w:lang w:val="en-GB" w:eastAsia="en-IN"/>
-        </w:rPr>
-        <w:t>RH, BK, HCL, and JD.</w:t>
-      </w:r>
-      <w:r>
-        <w:rPr>
-          <w:lang w:eastAsia="en-IN"/>
-        </w:rPr>
-        <w:t xml:space="preserve">  </w:t>
-      </w:r>
-      <w:r>
-        <w:rPr>
-          <w:lang w:eastAsia="en-IN"/>
-        </w:rPr>
-        <w:t>Additional grants</w:t>
-      </w:r>
-      <w:r>
-        <w:rPr>
-          <w:lang w:val="en-GB" w:eastAsia="en-IN"/>
-        </w:rPr>
-        <w:t xml:space="preserve"> from the NIH [grant numbers R01GM098316, U54HG008230 and U54CA189201]</w:t>
-      </w:r>
-      <w:r>
-        <w:rPr>
-          <w:lang w:val="en-GB" w:eastAsia="en-IN"/>
-        </w:rPr>
-        <w:t xml:space="preserve"> supported</w:t>
-      </w:r>
-      <w:r>
-        <w:rPr>
-          <w:lang w:val="en-GB" w:eastAsia="en-IN"/>
-        </w:rPr>
-        <w:t xml:space="preserve"> QD, ZW, AM, and NC.</w:t>
-      </w:r>
-      <w:r>
-        <w:rPr>
-          <w:i/>
-          <w:lang w:val="en-GB" w:eastAsia="en-IN"/>
-        </w:rPr>
-        <w:t xml:space="preserve">  </w:t>
-      </w:r>
-      <w:r>
-        <w:rPr>
-          <w:lang w:val="en-GB" w:eastAsia="en-IN"/>
-        </w:rPr>
-        <w:t>This work was also supported by an NSF Career Award [</w:t>
-      </w:r>
-      <w:r>
-        <w:rPr>
-          <w:lang w:eastAsia="en-IN"/>
-        </w:rPr>
-        <w:t>1350965</w:t>
-      </w:r>
-      <w:r>
-        <w:rPr>
-          <w:lang w:eastAsia="en-IN"/>
-        </w:rPr>
-        <w:t>] to DS.</w:t>
-      </w:r>
-      <w:r>
-        <w:rPr>
-          <w:lang w:val="en-GB" w:eastAsia="en-IN"/>
-        </w:rPr>
-        <w:t xml:space="preserve"> </w:t>
-      </w:r>
-      <w:r>
-        <w:rPr>
-          <w:i/>
-          <w:lang w:val="en-GB" w:eastAsia="en-IN"/>
-        </w:rPr>
-        <w:t>Conflicts of Interest:</w:t>
-      </w:r>
-      <w:r>
-        <w:rPr>
-          <w:lang w:val="en-GB" w:eastAsia="en-IN"/>
-        </w:rPr>
-        <w:t xml:space="preserve"> </w:t>
-      </w:r>
-      <w:r>
-        <w:rPr>
-          <w:lang w:eastAsia="en-IN"/>
-        </w:rPr>
-        <w:t>JD owns equity in NuMedii Inc., Ayasdi Inc., and LAM Therapeutics.</w:t>
+        <w:pStyle w:val="TextIndent"/>
+      </w:pPr>
+      <w:r>
+        <w:t>One exciting extension of this work would be to develop an algorithm to choose experiments among the unmeasured drug-cell combinations to assay on the L1000 platform in order to most efficiently map out the space and improve subsequent predictions. Toward this end, we envision an active learning framework similar to</w:t>
+      </w:r>
+      <w:r>
+        <w:fldChar w:fldCharType="begin"/>
+      </w:r>
+      <w:r>
+        <w:instrText xml:space="preserve"> ADDIN EN.CITE &lt;EndNote&gt;&lt;Cite&gt;&lt;Author&gt;Kangas&lt;/Author&gt;&lt;Year&gt;2014&lt;/Year&gt;&lt;RecNum&gt;345&lt;/RecNum&gt;&lt;DisplayText&gt;&lt;style face="italic superscript"&gt;27&lt;/style&gt;&lt;/DisplayText&gt;&lt;record&gt;&lt;rec-number&gt;345&lt;/rec-number&gt;&lt;foreign-keys&gt;&lt;key app="EN" db-id="z5xffwddp5rps0ez2x1xptr4azxt50rspf92" timestamp="1456870169"&gt;345&lt;/key&gt;&lt;/foreign-keys&gt;&lt;ref-type name="Journal Article"&gt;17&lt;/ref-type&gt;&lt;contributors&gt;&lt;authors&gt;&lt;author&gt;Kangas, Joshua D&lt;/author&gt;&lt;author&gt;Naik, Armaghan W&lt;/author&gt;&lt;author&gt;Murphy, Robert F&lt;/author&gt;&lt;/authors&gt;&lt;/contributors&gt;&lt;titles&gt;&lt;title&gt;Efficient discovery of responses of proteins to compounds using active learning&lt;/title&gt;&lt;secondary-title&gt;BMC bioinformatics&lt;/secondary-title&gt;&lt;/titles&gt;&lt;periodical&gt;&lt;full-title&gt;BMC bioinformatics&lt;/full-title&gt;&lt;/periodical&gt;&lt;pages&gt;1&lt;/pages&gt;&lt;volume&gt;15&lt;/volume&gt;&lt;number&gt;1&lt;/number&gt;&lt;dates&gt;&lt;year&gt;2014&lt;/year&gt;&lt;/dates&gt;&lt;isbn&gt;1471-2105&lt;/isbn&gt;&lt;urls&gt;&lt;/urls&gt;&lt;/record&gt;&lt;/Cite&gt;&lt;/EndNote&gt;</w:instrText>
+      </w:r>
+      <w:r>
+        <w:fldChar w:fldCharType="separate"/>
+      </w:r>
+      <w:r>
+        <w:rPr>
+          <w:i/>
+          <w:noProof/>
+          <w:vertAlign w:val="superscript"/>
+        </w:rPr>
+        <w:t>27</w:t>
+      </w:r>
+      <w:r>
+        <w:fldChar w:fldCharType="end"/>
+      </w:r>
+      <w:r>
+        <w:t>. Another extension of the work is to make possible ‘out-of-sample’ predictions</w:t>
+      </w:r>
+      <w:r>
+        <w:fldChar w:fldCharType="begin"/>
+      </w:r>
+      <w:r>
+        <w:instrText xml:space="preserve"> ADDIN EN.CITE &lt;EndNote&gt;&lt;Cite&gt;&lt;Author&gt;Wang&lt;/Author&gt;&lt;Year&gt;2016&lt;/Year&gt;&lt;RecNum&gt;364&lt;/RecNum&gt;&lt;DisplayText&gt;&lt;style face="italic superscript"&gt;28&lt;/style&gt;&lt;/DisplayText&gt;&lt;record&gt;&lt;rec-number&gt;364&lt;/rec-number&gt;&lt;foreign-keys&gt;&lt;key app="EN" db-id="z5xffwddp5rps0ez2x1xptr4azxt50rspf92" timestamp="1469752368"&gt;364&lt;/key&gt;&lt;/foreign-keys&gt;&lt;ref-type name="Journal Article"&gt;17&lt;/ref-type&gt;&lt;contributors&gt;&lt;authors&gt;&lt;author&gt;Wang, Jiebiao&lt;/author&gt;&lt;author&gt;Gamazon, Eric R&lt;/author&gt;&lt;author&gt;Pierce, Brandon L&lt;/author&gt;&lt;author&gt;Stranger, Barbara E&lt;/author&gt;&lt;author&gt;Im, Hae Kyung&lt;/author&gt;&lt;author&gt;Gibbons, Robert D&lt;/author&gt;&lt;author&gt;Cox, Nancy J&lt;/author&gt;&lt;author&gt;Nicolae, Dan L&lt;/author&gt;&lt;author&gt;Chen, Lin S&lt;/author&gt;&lt;/authors&gt;&lt;/contributors&gt;&lt;titles&gt;&lt;title&gt;Imputing Gene Expression in Uncollected Tissues Within and Beyond GTEx&lt;/title&gt;&lt;secondary-title&gt;The American Journal of Human Genetics&lt;/secondary-title&gt;&lt;/titles&gt;&lt;periodical&gt;&lt;full-title&gt;The American Journal of Human Genetics&lt;/full-title&gt;&lt;/periodical&gt;&lt;pages&gt;697-708&lt;/pages&gt;&lt;volume&gt;98&lt;/volume&gt;&lt;number&gt;4&lt;/number&gt;&lt;dates&gt;&lt;year&gt;2016&lt;/year&gt;&lt;/dates&gt;&lt;isbn&gt;0002-9297&lt;/isbn&gt;&lt;urls&gt;&lt;/urls&gt;&lt;/record&gt;&lt;/Cite&gt;&lt;/EndNote&gt;</w:instrText>
+      </w:r>
+      <w:r>
+        <w:fldChar w:fldCharType="separate"/>
+      </w:r>
+      <w:r>
+        <w:rPr>
+          <w:i/>
+          <w:noProof/>
+          <w:vertAlign w:val="superscript"/>
+        </w:rPr>
+        <w:t>28</w:t>
+      </w:r>
+      <w:r>
+        <w:fldChar w:fldCharType="end"/>
+      </w:r>
+      <w:r>
+        <w:t xml:space="preserve">, which  would be particularly useful for situations in which measurements are difficult to obtain (e.g. for human </w:t>
+      </w:r>
+      <w:r>
+        <w:rPr>
+          <w:i/>
+        </w:rPr>
+        <w:t xml:space="preserve">in vivo </w:t>
+      </w:r>
+      <w:r>
+        <w:t xml:space="preserve">brain tissue expression) but where related measurements in more accessible tissues (e.g., neuronal cell types from induced pluripotent stem cells) could be obtained. This would likely require an integrative approach leveraging additional data sets and metrics (e.g., cell line genetic similarity as auxiliary data for </w:t>
+      </w:r>
+      <w:r>
+        <w:t>tensor completion).</w:t>
       </w:r>
     </w:p>
     <w:p>
       <w:pPr>
-        <w:pStyle w:val="NonumHead-1"/>
-      </w:pPr>
-      <w:r>
-        <w:t>References</w:t>
+        <w:pStyle w:val="TextIndent"/>
+      </w:pPr>
+      <w:r>
+        <w:t xml:space="preserve">To the best of our knowledge, this work is the first attempt at prediction of expression profiles using only expression from related experimental conditions. Hence, we consider this work to be a </w:t>
+      </w:r>
+      <w:r>
+        <w:t xml:space="preserve">compelling </w:t>
+      </w:r>
+      <w:r>
+        <w:t>proof-of-</w:t>
+      </w:r>
+      <w:r>
+        <w:t>concept,</w:t>
+      </w:r>
+      <w:r>
+        <w:t xml:space="preserve"> </w:t>
+      </w:r>
+      <w:r>
+        <w:t>demonstrating</w:t>
+      </w:r>
+      <w:r>
+        <w:t xml:space="preserve"> the feasibility </w:t>
+      </w:r>
+      <w:r>
+        <w:t>of this prediction task and paving the way for applications to new types of data in the future.</w:t>
       </w:r>
     </w:p>
     <w:p>
       <w:pPr>
+        <w:pStyle w:val="NonumHead-1"/>
+        <w:rPr>
+          <w:caps/>
+        </w:rPr>
+      </w:pPr>
+      <w:r>
+        <w:t>Funding</w:t>
+      </w:r>
+    </w:p>
+    <w:p>
+      <w:pPr>
+        <w:pStyle w:val="spara"/>
+        <w:rPr>
+          <w:lang w:eastAsia="en-IN"/>
+        </w:rPr>
+      </w:pPr>
+      <w:r>
+        <w:rPr>
+          <w:lang w:val="en-GB" w:eastAsia="en-IN"/>
+        </w:rPr>
+        <w:t xml:space="preserve">This work was supported by </w:t>
+      </w:r>
+      <w:r>
+        <w:rPr>
+          <w:lang w:eastAsia="en-IN"/>
+        </w:rPr>
+        <w:t xml:space="preserve">the following grants from the </w:t>
+      </w:r>
+      <w:r>
+        <w:rPr>
+          <w:lang w:eastAsia="en-IN"/>
+        </w:rPr>
+        <w:t xml:space="preserve">NIH: </w:t>
+      </w:r>
+      <w:r>
+        <w:rPr>
+          <w:lang w:eastAsia="en-IN"/>
+        </w:rPr>
+        <w:t>Illuminating the Druggable Genome (IDG)</w:t>
+      </w:r>
+      <w:r>
+        <w:rPr>
+          <w:lang w:eastAsia="en-IN"/>
+        </w:rPr>
+        <w:t xml:space="preserve"> </w:t>
+      </w:r>
+      <w:r>
+        <w:rPr>
+          <w:lang w:eastAsia="en-IN"/>
+        </w:rPr>
+        <w:t xml:space="preserve">sponsored by NIH Common Fund and the </w:t>
+      </w:r>
+      <w:r>
+        <w:rPr>
+          <w:lang w:eastAsia="en-IN"/>
+        </w:rPr>
+        <w:t>NCI</w:t>
+      </w:r>
+      <w:r>
+        <w:rPr>
+          <w:lang w:eastAsia="en-IN"/>
+        </w:rPr>
+        <w:t xml:space="preserve"> [U54CA189201]; </w:t>
+      </w:r>
+      <w:r>
+        <w:rPr>
+          <w:lang w:eastAsia="en-IN"/>
+        </w:rPr>
+        <w:t>NIDDK [</w:t>
+      </w:r>
+      <w:r>
+        <w:rPr>
+          <w:lang w:eastAsia="en-IN"/>
+        </w:rPr>
+        <w:t>R01DK098242</w:t>
+      </w:r>
+      <w:r>
+        <w:rPr>
+          <w:lang w:eastAsia="en-IN"/>
+        </w:rPr>
+        <w:t xml:space="preserve">] </w:t>
+      </w:r>
+      <w:r>
+        <w:rPr>
+          <w:lang w:eastAsia="en-IN"/>
+        </w:rPr>
+        <w:t xml:space="preserve">and the National Center for Advancing Translational Sciences [UL1TR000067] Clinical and Translational Science Award, to </w:t>
+      </w:r>
+      <w:r>
+        <w:rPr>
+          <w:lang w:val="en-GB" w:eastAsia="en-IN"/>
+        </w:rPr>
+        <w:t>RH, BK, HCL, and JD.</w:t>
+      </w:r>
+      <w:r>
+        <w:rPr>
+          <w:lang w:eastAsia="en-IN"/>
+        </w:rPr>
+        <w:t xml:space="preserve">  </w:t>
+      </w:r>
+      <w:r>
+        <w:rPr>
+          <w:lang w:eastAsia="en-IN"/>
+        </w:rPr>
+        <w:t>Additional grants</w:t>
+      </w:r>
+      <w:r>
+        <w:rPr>
+          <w:lang w:val="en-GB" w:eastAsia="en-IN"/>
+        </w:rPr>
+        <w:t xml:space="preserve"> from the NIH [grant numbers R01GM098316, U54HG008230 and U54CA189201]</w:t>
+      </w:r>
+      <w:r>
+        <w:rPr>
+          <w:lang w:val="en-GB" w:eastAsia="en-IN"/>
+        </w:rPr>
+        <w:t xml:space="preserve"> supported</w:t>
+      </w:r>
+      <w:r>
+        <w:rPr>
+          <w:lang w:val="en-GB" w:eastAsia="en-IN"/>
+        </w:rPr>
+        <w:t xml:space="preserve"> QD, ZW, AM, and NC.</w:t>
+      </w:r>
+      <w:r>
+        <w:rPr>
+          <w:i/>
+          <w:lang w:val="en-GB" w:eastAsia="en-IN"/>
+        </w:rPr>
+        <w:t xml:space="preserve">  </w:t>
+      </w:r>
+      <w:r>
+        <w:rPr>
+          <w:lang w:val="en-GB" w:eastAsia="en-IN"/>
+        </w:rPr>
+        <w:t>This work was also supported by an NSF Career Award [</w:t>
+      </w:r>
+      <w:r>
+        <w:rPr>
+          <w:lang w:eastAsia="en-IN"/>
+        </w:rPr>
+        <w:t>1350965</w:t>
+      </w:r>
+      <w:r>
+        <w:rPr>
+          <w:lang w:eastAsia="en-IN"/>
+        </w:rPr>
+        <w:t>] to DS.</w:t>
+      </w:r>
+      <w:r>
+        <w:rPr>
+          <w:lang w:val="en-GB" w:eastAsia="en-IN"/>
+        </w:rPr>
+        <w:t xml:space="preserve"> </w:t>
+      </w:r>
+      <w:r>
+        <w:rPr>
+          <w:i/>
+          <w:lang w:val="en-GB" w:eastAsia="en-IN"/>
+        </w:rPr>
+        <w:t>Conflicts of Interest:</w:t>
+      </w:r>
+      <w:r>
+        <w:rPr>
+          <w:lang w:val="en-GB" w:eastAsia="en-IN"/>
+        </w:rPr>
+        <w:t xml:space="preserve"> </w:t>
+      </w:r>
+      <w:r>
+        <w:rPr>
+          <w:lang w:eastAsia="en-IN"/>
+        </w:rPr>
+        <w:t>JD owns equity in NuMedii Inc., Ayasdi Inc., and LAM Therapeutics.</w:t>
+      </w:r>
+    </w:p>
+    <w:p>
+      <w:pPr>
+        <w:pStyle w:val="NonumHead-1"/>
+      </w:pPr>
+      <w:r>
+        <w:t>References</w:t>
+      </w:r>
+    </w:p>
+    <w:p>
+      <w:pPr>
         <w:pStyle w:val="EndNoteBibliography"/>
         <w:ind w:left="360" w:hanging="360"/>
         <w:rPr>
@@ -5389,6 +5554,7 @@
         <w:rPr>
           <w:noProof/>
         </w:rPr>
+        <w:lastRenderedPageBreak/>
         <w:t>14.</w:t>
       </w:r>
       <w:r>
@@ -6279,7 +6445,7 @@
     </w:p>
     <w:sectPr>
       <w:footnotePr>
-        <w:numFmt w:val="chicago"/>
+        <w:numFmt w:val="lowerLetter"/>
       </w:footnotePr>
       <w:type w:val="continuous"/>
       <w:pgSz w:w="11909" w:h="16834" w:code="9"/>
@@ -6340,6 +6506,38 @@
       </w:r>
     </w:p>
   </w:footnote>
+  <w:footnote w:id="1">
+    <w:p>
+      <w:pPr>
+        <w:pStyle w:val="spara"/>
+        <w:rPr>
+          <w:b/>
+        </w:rPr>
+      </w:pPr>
+      <w:r>
+        <w:rPr>
+          <w:rStyle w:val="FootnoteReference"/>
+        </w:rPr>
+        <w:footnoteRef/>
+      </w:r>
+      <w:r>
+        <w:t xml:space="preserve"> </w:t>
+      </w:r>
+      <w:r>
+        <w:rPr>
+          <w:sz w:val="22"/>
+          <w:szCs w:val="22"/>
+        </w:rPr>
+        <w:t>Note that when unspecified, results are reported in the following order: (Tensor; DNPP; 2D-Mean; 1D-Mean).</w:t>
+      </w:r>
+    </w:p>
+    <w:p>
+      <w:pPr>
+        <w:pStyle w:val="FootnoteText"/>
+        <w:ind w:left="0" w:firstLine="0"/>
+      </w:pPr>
+    </w:p>
+  </w:footnote>
 </w:footnotes>
 </file>
 
@@ -6400,7 +6598,7 @@
   <w:abstractNum w:abstractNumId="0">
     <w:nsid w:val="FFFFFF1D"/>
     <w:multiLevelType w:val="multilevel"/>
-    <w:tmpl w:val="583A4390"/>
+    <w:tmpl w:val="CAFE219A"/>
     <w:lvl w:ilvl="0">
       <w:start w:val="1"/>
       <w:numFmt w:val="bullet"/>

</xml_diff>